<commit_message>
Updated the Task write-ups
Included the report for Task 5
</commit_message>
<xml_diff>
--- a/COSC603_Project3_Task.docx
+++ b/COSC603_Project3_Task.docx
@@ -105,16 +105,29 @@
     <w:p>
       <w:pPr>
         <w:spacing w:after="0"/>
-        <w:rPr>
-          <w:rFonts w:ascii="Calibri" w:hAnsi="Calibri" w:cs="Courier New"/>
-          <w:color w:val="000000"/>
-        </w:rPr>
-      </w:pPr>
-      <w:r>
-        <w:rPr>
-          <w:rFonts w:ascii="Calibri" w:hAnsi="Calibri"/>
-        </w:rPr>
-        <w:t>The Fibonacci JUnit test case failed on the eq</w:t>
+        <w:ind w:firstLine="720"/>
+        <w:rPr>
+          <w:rFonts w:ascii="Calibri" w:hAnsi="Calibri" w:cs="Courier New"/>
+          <w:color w:val="000000"/>
+        </w:rPr>
+      </w:pPr>
+      <w:r>
+        <w:rPr>
+          <w:rFonts w:ascii="Calibri" w:hAnsi="Calibri"/>
+        </w:rPr>
+        <w:t xml:space="preserve">The Fibonacci JUnit test case failed on the </w:t>
+      </w:r>
+      <w:r>
+        <w:rPr>
+          <w:rFonts w:ascii="Calibri" w:hAnsi="Calibri"/>
+        </w:rPr>
+        <w:t xml:space="preserve">assertion </w:t>
+      </w:r>
+      <w:r>
+        <w:rPr>
+          <w:rFonts w:ascii="Calibri" w:hAnsi="Calibri"/>
+        </w:rPr>
+        <w:t>eq</w:t>
       </w:r>
       <w:r>
         <w:rPr>
@@ -126,7 +139,25 @@
         <w:rPr>
           <w:rFonts w:ascii="Calibri" w:hAnsi="Calibri"/>
         </w:rPr>
-        <w:t xml:space="preserve">) test case in which a zero was expected but the value returned was one (1). </w:t>
+        <w:t>) test case in which a zero</w:t>
+      </w:r>
+      <w:r>
+        <w:rPr>
+          <w:rFonts w:ascii="Calibri" w:hAnsi="Calibri"/>
+        </w:rPr>
+        <w:t xml:space="preserve"> (0)</w:t>
+      </w:r>
+      <w:r>
+        <w:rPr>
+          <w:rFonts w:ascii="Calibri" w:hAnsi="Calibri"/>
+        </w:rPr>
+        <w:t xml:space="preserve"> was expected but the value returned was one (1). </w:t>
+      </w:r>
+      <w:r>
+        <w:rPr>
+          <w:rFonts w:ascii="Calibri" w:hAnsi="Calibri"/>
+        </w:rPr>
+        <w:t xml:space="preserve"> There error was found in the Fibonacci class in the switch statement code.</w:t>
       </w:r>
       <w:r>
         <w:rPr>
@@ -232,7 +263,21 @@
           <w:rFonts w:ascii="Calibri" w:hAnsi="Calibri" w:cs="Courier New"/>
           <w:color w:val="000000"/>
         </w:rPr>
-        <w:t xml:space="preserve"> for the zero (0) case to return a value of one (1).</w:t>
+        <w:t xml:space="preserve"> for the zero (0) case to return a value of </w:t>
+      </w:r>
+      <w:r>
+        <w:rPr>
+          <w:rFonts w:ascii="Calibri" w:hAnsi="Calibri" w:cs="Courier New"/>
+          <w:color w:val="000000"/>
+        </w:rPr>
+        <w:t xml:space="preserve">zero (0) as opposed to returning a value of </w:t>
+      </w:r>
+      <w:r>
+        <w:rPr>
+          <w:rFonts w:ascii="Calibri" w:hAnsi="Calibri" w:cs="Courier New"/>
+          <w:color w:val="000000"/>
+        </w:rPr>
+        <w:t>one (1).</w:t>
       </w:r>
     </w:p>
     <w:p>
@@ -479,6 +524,24 @@
           <w:szCs w:val="20"/>
         </w:rPr>
         <w:t>//case 0: return 1;</w:t>
+      </w:r>
+      <w:r>
+        <w:rPr>
+          <w:rFonts w:ascii="Courier New" w:hAnsi="Courier New" w:cs="Courier New"/>
+          <w:color w:val="3F7F5F"/>
+          <w:sz w:val="20"/>
+          <w:szCs w:val="20"/>
+        </w:rPr>
+        <w:t xml:space="preserve"> </w:t>
+      </w:r>
+      <w:r>
+        <w:rPr>
+          <w:rFonts w:ascii="Courier New" w:hAnsi="Courier New" w:cs="Courier New"/>
+          <w:color w:val="3F7F5F"/>
+          <w:sz w:val="20"/>
+          <w:szCs w:val="20"/>
+        </w:rPr>
+        <w:t>//This case statement is in error</w:t>
       </w:r>
     </w:p>
     <w:p>
@@ -907,6 +970,7 @@
     </w:p>
     <w:p>
       <w:pPr>
+        <w:ind w:firstLine="720"/>
         <w:rPr>
           <w:rFonts w:ascii="Calibri" w:hAnsi="Calibri"/>
           <w:bCs/>
@@ -1522,53 +1586,2269 @@
           <w:szCs w:val="20"/>
         </w:rPr>
       </w:pPr>
+    </w:p>
+    <w:p>
+      <w:pPr>
+        <w:autoSpaceDE w:val="0"/>
+        <w:autoSpaceDN w:val="0"/>
+        <w:adjustRightInd w:val="0"/>
+        <w:spacing w:after="0" w:line="240" w:lineRule="auto"/>
+        <w:rPr>
+          <w:rFonts w:ascii="Courier New" w:hAnsi="Courier New" w:cs="Courier New"/>
+          <w:color w:val="000000"/>
+          <w:sz w:val="20"/>
+          <w:szCs w:val="20"/>
+        </w:rPr>
+      </w:pPr>
+      <w:r>
+        <w:rPr>
+          <w:rFonts w:ascii="Courier New" w:hAnsi="Courier New" w:cs="Courier New"/>
+          <w:color w:val="000000"/>
+          <w:sz w:val="20"/>
+          <w:szCs w:val="20"/>
+        </w:rPr>
+        <w:t>The methods to get the area and the diagonal as follows:</w:t>
+      </w:r>
+    </w:p>
+    <w:p>
+      <w:pPr>
+        <w:autoSpaceDE w:val="0"/>
+        <w:autoSpaceDN w:val="0"/>
+        <w:adjustRightInd w:val="0"/>
+        <w:spacing w:after="0" w:line="240" w:lineRule="auto"/>
+        <w:rPr>
+          <w:rFonts w:ascii="Courier New" w:hAnsi="Courier New" w:cs="Courier New"/>
+          <w:color w:val="000000"/>
+          <w:sz w:val="20"/>
+          <w:szCs w:val="20"/>
+        </w:rPr>
+      </w:pPr>
+    </w:p>
+    <w:p>
+      <w:pPr>
+        <w:autoSpaceDE w:val="0"/>
+        <w:autoSpaceDN w:val="0"/>
+        <w:adjustRightInd w:val="0"/>
+        <w:spacing w:after="0" w:line="240" w:lineRule="auto"/>
+        <w:rPr>
+          <w:rFonts w:ascii="Courier New" w:hAnsi="Courier New" w:cs="Courier New"/>
+          <w:sz w:val="20"/>
+          <w:szCs w:val="20"/>
+        </w:rPr>
+      </w:pPr>
+      <w:r>
+        <w:rPr>
+          <w:rFonts w:ascii="Courier New" w:hAnsi="Courier New" w:cs="Courier New"/>
+          <w:color w:val="3F5FBF"/>
+          <w:sz w:val="20"/>
+          <w:szCs w:val="20"/>
+        </w:rPr>
+        <w:t>/**</w:t>
+      </w:r>
+    </w:p>
+    <w:p>
+      <w:pPr>
+        <w:autoSpaceDE w:val="0"/>
+        <w:autoSpaceDN w:val="0"/>
+        <w:adjustRightInd w:val="0"/>
+        <w:spacing w:after="0" w:line="240" w:lineRule="auto"/>
+        <w:rPr>
+          <w:rFonts w:ascii="Courier New" w:hAnsi="Courier New" w:cs="Courier New"/>
+          <w:sz w:val="20"/>
+          <w:szCs w:val="20"/>
+        </w:rPr>
+      </w:pPr>
+      <w:r>
+        <w:rPr>
+          <w:rFonts w:ascii="Courier New" w:hAnsi="Courier New" w:cs="Courier New"/>
+          <w:color w:val="3F5FBF"/>
+          <w:sz w:val="20"/>
+          <w:szCs w:val="20"/>
+        </w:rPr>
+        <w:tab/>
+        <w:t xml:space="preserve"> * Gets the area.</w:t>
+      </w:r>
+    </w:p>
+    <w:p>
+      <w:pPr>
+        <w:autoSpaceDE w:val="0"/>
+        <w:autoSpaceDN w:val="0"/>
+        <w:adjustRightInd w:val="0"/>
+        <w:spacing w:after="0" w:line="240" w:lineRule="auto"/>
+        <w:rPr>
+          <w:rFonts w:ascii="Courier New" w:hAnsi="Courier New" w:cs="Courier New"/>
+          <w:sz w:val="20"/>
+          <w:szCs w:val="20"/>
+        </w:rPr>
+      </w:pPr>
+      <w:r>
+        <w:rPr>
+          <w:rFonts w:ascii="Courier New" w:hAnsi="Courier New" w:cs="Courier New"/>
+          <w:color w:val="3F5FBF"/>
+          <w:sz w:val="20"/>
+          <w:szCs w:val="20"/>
+        </w:rPr>
+        <w:lastRenderedPageBreak/>
+        <w:tab/>
+        <w:t xml:space="preserve"> *</w:t>
+      </w:r>
+    </w:p>
+    <w:p>
+      <w:pPr>
+        <w:autoSpaceDE w:val="0"/>
+        <w:autoSpaceDN w:val="0"/>
+        <w:adjustRightInd w:val="0"/>
+        <w:spacing w:after="0" w:line="240" w:lineRule="auto"/>
+        <w:rPr>
+          <w:rFonts w:ascii="Courier New" w:hAnsi="Courier New" w:cs="Courier New"/>
+          <w:sz w:val="20"/>
+          <w:szCs w:val="20"/>
+        </w:rPr>
+      </w:pPr>
+      <w:r>
+        <w:rPr>
+          <w:rFonts w:ascii="Courier New" w:hAnsi="Courier New" w:cs="Courier New"/>
+          <w:color w:val="3F5FBF"/>
+          <w:sz w:val="20"/>
+          <w:szCs w:val="20"/>
+        </w:rPr>
+        <w:tab/>
+        <w:t xml:space="preserve"> * </w:t>
+      </w:r>
+      <w:r>
+        <w:rPr>
+          <w:rFonts w:ascii="Courier New" w:hAnsi="Courier New" w:cs="Courier New"/>
+          <w:b/>
+          <w:bCs/>
+          <w:color w:val="7F9FBF"/>
+          <w:sz w:val="20"/>
+          <w:szCs w:val="20"/>
+        </w:rPr>
+        <w:t>@return</w:t>
+      </w:r>
+      <w:r>
+        <w:rPr>
+          <w:rFonts w:ascii="Courier New" w:hAnsi="Courier New" w:cs="Courier New"/>
+          <w:color w:val="3F5FBF"/>
+          <w:sz w:val="20"/>
+          <w:szCs w:val="20"/>
+        </w:rPr>
+        <w:t xml:space="preserve"> the area</w:t>
+      </w:r>
+    </w:p>
+    <w:p>
+      <w:pPr>
+        <w:autoSpaceDE w:val="0"/>
+        <w:autoSpaceDN w:val="0"/>
+        <w:adjustRightInd w:val="0"/>
+        <w:spacing w:after="0" w:line="240" w:lineRule="auto"/>
+        <w:rPr>
+          <w:rFonts w:ascii="Courier New" w:hAnsi="Courier New" w:cs="Courier New"/>
+          <w:color w:val="000000"/>
+          <w:sz w:val="20"/>
+          <w:szCs w:val="20"/>
+        </w:rPr>
+      </w:pPr>
+      <w:r>
+        <w:rPr>
+          <w:rFonts w:ascii="Courier New" w:hAnsi="Courier New" w:cs="Courier New"/>
+          <w:color w:val="3F5FBF"/>
+          <w:sz w:val="20"/>
+          <w:szCs w:val="20"/>
+        </w:rPr>
+        <w:tab/>
+        <w:t xml:space="preserve"> */</w:t>
+      </w:r>
+    </w:p>
+    <w:p>
+      <w:pPr>
+        <w:autoSpaceDE w:val="0"/>
+        <w:autoSpaceDN w:val="0"/>
+        <w:adjustRightInd w:val="0"/>
+        <w:spacing w:after="0" w:line="240" w:lineRule="auto"/>
+        <w:rPr>
+          <w:rFonts w:ascii="Courier New" w:hAnsi="Courier New" w:cs="Courier New"/>
+          <w:color w:val="000000"/>
+          <w:sz w:val="20"/>
+          <w:szCs w:val="20"/>
+        </w:rPr>
+      </w:pPr>
+    </w:p>
+    <w:p>
+      <w:pPr>
+        <w:autoSpaceDE w:val="0"/>
+        <w:autoSpaceDN w:val="0"/>
+        <w:adjustRightInd w:val="0"/>
+        <w:spacing w:after="0" w:line="240" w:lineRule="auto"/>
+        <w:rPr>
+          <w:rFonts w:ascii="Courier New" w:hAnsi="Courier New" w:cs="Courier New"/>
+          <w:color w:val="000000"/>
+          <w:sz w:val="20"/>
+          <w:szCs w:val="20"/>
+        </w:rPr>
+      </w:pPr>
+    </w:p>
+    <w:p>
+      <w:pPr>
+        <w:autoSpaceDE w:val="0"/>
+        <w:autoSpaceDN w:val="0"/>
+        <w:adjustRightInd w:val="0"/>
+        <w:spacing w:after="0" w:line="240" w:lineRule="auto"/>
+        <w:rPr>
+          <w:rFonts w:ascii="Courier New" w:hAnsi="Courier New" w:cs="Courier New"/>
+          <w:sz w:val="20"/>
+          <w:szCs w:val="20"/>
+        </w:rPr>
+      </w:pPr>
+      <w:proofErr w:type="gramStart"/>
+      <w:r>
+        <w:rPr>
+          <w:rFonts w:ascii="Courier New" w:hAnsi="Courier New" w:cs="Courier New"/>
+          <w:b/>
+          <w:bCs/>
+          <w:color w:val="7F0055"/>
+          <w:sz w:val="20"/>
+          <w:szCs w:val="20"/>
+        </w:rPr>
+        <w:t>public</w:t>
+      </w:r>
+      <w:proofErr w:type="gramEnd"/>
+      <w:r>
+        <w:rPr>
+          <w:rFonts w:ascii="Courier New" w:hAnsi="Courier New" w:cs="Courier New"/>
+          <w:color w:val="000000"/>
+          <w:sz w:val="20"/>
+          <w:szCs w:val="20"/>
+        </w:rPr>
+        <w:t xml:space="preserve"> Double </w:t>
+      </w:r>
+      <w:proofErr w:type="spellStart"/>
+      <w:r>
+        <w:rPr>
+          <w:rFonts w:ascii="Courier New" w:hAnsi="Courier New" w:cs="Courier New"/>
+          <w:color w:val="000000"/>
+          <w:sz w:val="20"/>
+          <w:szCs w:val="20"/>
+        </w:rPr>
+        <w:t>getArea</w:t>
+      </w:r>
+      <w:proofErr w:type="spellEnd"/>
+      <w:r>
+        <w:rPr>
+          <w:rFonts w:ascii="Courier New" w:hAnsi="Courier New" w:cs="Courier New"/>
+          <w:color w:val="000000"/>
+          <w:sz w:val="20"/>
+          <w:szCs w:val="20"/>
+        </w:rPr>
+        <w:t>() {</w:t>
+      </w:r>
+    </w:p>
+    <w:p>
+      <w:pPr>
+        <w:autoSpaceDE w:val="0"/>
+        <w:autoSpaceDN w:val="0"/>
+        <w:adjustRightInd w:val="0"/>
+        <w:spacing w:after="0" w:line="240" w:lineRule="auto"/>
+        <w:rPr>
+          <w:rFonts w:ascii="Courier New" w:hAnsi="Courier New" w:cs="Courier New"/>
+          <w:sz w:val="20"/>
+          <w:szCs w:val="20"/>
+        </w:rPr>
+      </w:pPr>
+      <w:r>
+        <w:rPr>
+          <w:rFonts w:ascii="Courier New" w:hAnsi="Courier New" w:cs="Courier New"/>
+          <w:color w:val="000000"/>
+          <w:sz w:val="20"/>
+          <w:szCs w:val="20"/>
+        </w:rPr>
+        <w:tab/>
+      </w:r>
+      <w:r>
+        <w:rPr>
+          <w:rFonts w:ascii="Courier New" w:hAnsi="Courier New" w:cs="Courier New"/>
+          <w:color w:val="000000"/>
+          <w:sz w:val="20"/>
+          <w:szCs w:val="20"/>
+        </w:rPr>
+        <w:tab/>
+      </w:r>
+      <w:proofErr w:type="gramStart"/>
+      <w:r>
+        <w:rPr>
+          <w:rFonts w:ascii="Courier New" w:hAnsi="Courier New" w:cs="Courier New"/>
+          <w:b/>
+          <w:bCs/>
+          <w:color w:val="7F0055"/>
+          <w:sz w:val="20"/>
+          <w:szCs w:val="20"/>
+        </w:rPr>
+        <w:t>return</w:t>
+      </w:r>
+      <w:proofErr w:type="gramEnd"/>
+      <w:r>
+        <w:rPr>
+          <w:rFonts w:ascii="Courier New" w:hAnsi="Courier New" w:cs="Courier New"/>
+          <w:color w:val="000000"/>
+          <w:sz w:val="20"/>
+          <w:szCs w:val="20"/>
+        </w:rPr>
+        <w:t xml:space="preserve"> </w:t>
+      </w:r>
+      <w:proofErr w:type="spellStart"/>
+      <w:r>
+        <w:rPr>
+          <w:rFonts w:ascii="Courier New" w:hAnsi="Courier New" w:cs="Courier New"/>
+          <w:color w:val="000000"/>
+          <w:sz w:val="20"/>
+          <w:szCs w:val="20"/>
+        </w:rPr>
+        <w:t>Math.</w:t>
+      </w:r>
+      <w:r>
+        <w:rPr>
+          <w:rFonts w:ascii="Courier New" w:hAnsi="Courier New" w:cs="Courier New"/>
+          <w:i/>
+          <w:iCs/>
+          <w:color w:val="000000"/>
+          <w:sz w:val="20"/>
+          <w:szCs w:val="20"/>
+        </w:rPr>
+        <w:t>abs</w:t>
+      </w:r>
+      <w:proofErr w:type="spellEnd"/>
+      <w:r>
+        <w:rPr>
+          <w:rFonts w:ascii="Courier New" w:hAnsi="Courier New" w:cs="Courier New"/>
+          <w:color w:val="000000"/>
+          <w:sz w:val="20"/>
+          <w:szCs w:val="20"/>
+        </w:rPr>
+        <w:t>((</w:t>
+      </w:r>
+      <w:r>
+        <w:rPr>
+          <w:rFonts w:ascii="Courier New" w:hAnsi="Courier New" w:cs="Courier New"/>
+          <w:color w:val="0000C0"/>
+          <w:sz w:val="20"/>
+          <w:szCs w:val="20"/>
+        </w:rPr>
+        <w:t>p2</w:t>
+      </w:r>
+      <w:r>
+        <w:rPr>
+          <w:rFonts w:ascii="Courier New" w:hAnsi="Courier New" w:cs="Courier New"/>
+          <w:color w:val="000000"/>
+          <w:sz w:val="20"/>
+          <w:szCs w:val="20"/>
+        </w:rPr>
+        <w:t>.</w:t>
+      </w:r>
+      <w:r>
+        <w:rPr>
+          <w:rFonts w:ascii="Courier New" w:hAnsi="Courier New" w:cs="Courier New"/>
+          <w:color w:val="0000C0"/>
+          <w:sz w:val="20"/>
+          <w:szCs w:val="20"/>
+        </w:rPr>
+        <w:t>x</w:t>
+      </w:r>
+      <w:r>
+        <w:rPr>
+          <w:rFonts w:ascii="Courier New" w:hAnsi="Courier New" w:cs="Courier New"/>
+          <w:color w:val="000000"/>
+          <w:sz w:val="20"/>
+          <w:szCs w:val="20"/>
+        </w:rPr>
+        <w:t xml:space="preserve"> - </w:t>
+      </w:r>
+      <w:r>
+        <w:rPr>
+          <w:rFonts w:ascii="Courier New" w:hAnsi="Courier New" w:cs="Courier New"/>
+          <w:color w:val="0000C0"/>
+          <w:sz w:val="20"/>
+          <w:szCs w:val="20"/>
+        </w:rPr>
+        <w:t>p1</w:t>
+      </w:r>
+      <w:r>
+        <w:rPr>
+          <w:rFonts w:ascii="Courier New" w:hAnsi="Courier New" w:cs="Courier New"/>
+          <w:color w:val="000000"/>
+          <w:sz w:val="20"/>
+          <w:szCs w:val="20"/>
+        </w:rPr>
+        <w:t>.</w:t>
+      </w:r>
+      <w:r>
+        <w:rPr>
+          <w:rFonts w:ascii="Courier New" w:hAnsi="Courier New" w:cs="Courier New"/>
+          <w:color w:val="0000C0"/>
+          <w:sz w:val="20"/>
+          <w:szCs w:val="20"/>
+        </w:rPr>
+        <w:t>x</w:t>
+      </w:r>
+      <w:r>
+        <w:rPr>
+          <w:rFonts w:ascii="Courier New" w:hAnsi="Courier New" w:cs="Courier New"/>
+          <w:color w:val="000000"/>
+          <w:sz w:val="20"/>
+          <w:szCs w:val="20"/>
+        </w:rPr>
+        <w:t>) * (</w:t>
+      </w:r>
+      <w:r>
+        <w:rPr>
+          <w:rFonts w:ascii="Courier New" w:hAnsi="Courier New" w:cs="Courier New"/>
+          <w:color w:val="0000C0"/>
+          <w:sz w:val="20"/>
+          <w:szCs w:val="20"/>
+        </w:rPr>
+        <w:t>p2</w:t>
+      </w:r>
+      <w:r>
+        <w:rPr>
+          <w:rFonts w:ascii="Courier New" w:hAnsi="Courier New" w:cs="Courier New"/>
+          <w:color w:val="000000"/>
+          <w:sz w:val="20"/>
+          <w:szCs w:val="20"/>
+        </w:rPr>
+        <w:t>.</w:t>
+      </w:r>
+      <w:r>
+        <w:rPr>
+          <w:rFonts w:ascii="Courier New" w:hAnsi="Courier New" w:cs="Courier New"/>
+          <w:color w:val="0000C0"/>
+          <w:sz w:val="20"/>
+          <w:szCs w:val="20"/>
+        </w:rPr>
+        <w:t>y</w:t>
+      </w:r>
+      <w:r>
+        <w:rPr>
+          <w:rFonts w:ascii="Courier New" w:hAnsi="Courier New" w:cs="Courier New"/>
+          <w:color w:val="000000"/>
+          <w:sz w:val="20"/>
+          <w:szCs w:val="20"/>
+        </w:rPr>
+        <w:t xml:space="preserve"> - </w:t>
+      </w:r>
+      <w:r>
+        <w:rPr>
+          <w:rFonts w:ascii="Courier New" w:hAnsi="Courier New" w:cs="Courier New"/>
+          <w:color w:val="0000C0"/>
+          <w:sz w:val="20"/>
+          <w:szCs w:val="20"/>
+        </w:rPr>
+        <w:t>p1</w:t>
+      </w:r>
+      <w:r>
+        <w:rPr>
+          <w:rFonts w:ascii="Courier New" w:hAnsi="Courier New" w:cs="Courier New"/>
+          <w:color w:val="000000"/>
+          <w:sz w:val="20"/>
+          <w:szCs w:val="20"/>
+        </w:rPr>
+        <w:t>.</w:t>
+      </w:r>
+      <w:r>
+        <w:rPr>
+          <w:rFonts w:ascii="Courier New" w:hAnsi="Courier New" w:cs="Courier New"/>
+          <w:color w:val="0000C0"/>
+          <w:sz w:val="20"/>
+          <w:szCs w:val="20"/>
+        </w:rPr>
+        <w:t>y</w:t>
+      </w:r>
+      <w:r>
+        <w:rPr>
+          <w:rFonts w:ascii="Courier New" w:hAnsi="Courier New" w:cs="Courier New"/>
+          <w:color w:val="000000"/>
+          <w:sz w:val="20"/>
+          <w:szCs w:val="20"/>
+        </w:rPr>
+        <w:t>));</w:t>
+      </w:r>
+    </w:p>
+    <w:p>
+      <w:pPr>
+        <w:autoSpaceDE w:val="0"/>
+        <w:autoSpaceDN w:val="0"/>
+        <w:adjustRightInd w:val="0"/>
+        <w:spacing w:after="0" w:line="240" w:lineRule="auto"/>
+        <w:rPr>
+          <w:rFonts w:ascii="Courier New" w:hAnsi="Courier New" w:cs="Courier New"/>
+          <w:sz w:val="20"/>
+          <w:szCs w:val="20"/>
+        </w:rPr>
+      </w:pPr>
+      <w:r>
+        <w:rPr>
+          <w:rFonts w:ascii="Courier New" w:hAnsi="Courier New" w:cs="Courier New"/>
+          <w:color w:val="000000"/>
+          <w:sz w:val="20"/>
+          <w:szCs w:val="20"/>
+        </w:rPr>
+        <w:tab/>
+        <w:t>}</w:t>
+      </w:r>
+    </w:p>
+    <w:p>
+      <w:pPr>
+        <w:autoSpaceDE w:val="0"/>
+        <w:autoSpaceDN w:val="0"/>
+        <w:adjustRightInd w:val="0"/>
+        <w:spacing w:after="0" w:line="240" w:lineRule="auto"/>
+        <w:rPr>
+          <w:rFonts w:ascii="Courier New" w:hAnsi="Courier New" w:cs="Courier New"/>
+          <w:sz w:val="20"/>
+          <w:szCs w:val="20"/>
+        </w:rPr>
+      </w:pPr>
+      <w:r>
+        <w:rPr>
+          <w:rFonts w:ascii="Courier New" w:hAnsi="Courier New" w:cs="Courier New"/>
+          <w:color w:val="000000"/>
+          <w:sz w:val="20"/>
+          <w:szCs w:val="20"/>
+        </w:rPr>
+        <w:tab/>
+      </w:r>
+    </w:p>
+    <w:p>
+      <w:pPr>
+        <w:autoSpaceDE w:val="0"/>
+        <w:autoSpaceDN w:val="0"/>
+        <w:adjustRightInd w:val="0"/>
+        <w:spacing w:after="0" w:line="240" w:lineRule="auto"/>
+        <w:rPr>
+          <w:rFonts w:ascii="Courier New" w:hAnsi="Courier New" w:cs="Courier New"/>
+          <w:sz w:val="20"/>
+          <w:szCs w:val="20"/>
+        </w:rPr>
+      </w:pPr>
+      <w:r>
+        <w:rPr>
+          <w:rFonts w:ascii="Courier New" w:hAnsi="Courier New" w:cs="Courier New"/>
+          <w:color w:val="000000"/>
+          <w:sz w:val="20"/>
+          <w:szCs w:val="20"/>
+        </w:rPr>
+        <w:tab/>
+      </w:r>
+      <w:r>
+        <w:rPr>
+          <w:rFonts w:ascii="Courier New" w:hAnsi="Courier New" w:cs="Courier New"/>
+          <w:color w:val="3F5FBF"/>
+          <w:sz w:val="20"/>
+          <w:szCs w:val="20"/>
+        </w:rPr>
+        <w:t>/**</w:t>
+      </w:r>
+    </w:p>
+    <w:p>
+      <w:pPr>
+        <w:autoSpaceDE w:val="0"/>
+        <w:autoSpaceDN w:val="0"/>
+        <w:adjustRightInd w:val="0"/>
+        <w:spacing w:after="0" w:line="240" w:lineRule="auto"/>
+        <w:rPr>
+          <w:rFonts w:ascii="Courier New" w:hAnsi="Courier New" w:cs="Courier New"/>
+          <w:sz w:val="20"/>
+          <w:szCs w:val="20"/>
+        </w:rPr>
+      </w:pPr>
+      <w:r>
+        <w:rPr>
+          <w:rFonts w:ascii="Courier New" w:hAnsi="Courier New" w:cs="Courier New"/>
+          <w:color w:val="3F5FBF"/>
+          <w:sz w:val="20"/>
+          <w:szCs w:val="20"/>
+        </w:rPr>
+        <w:tab/>
+        <w:t xml:space="preserve"> * Gets the diagonal.</w:t>
+      </w:r>
+    </w:p>
+    <w:p>
+      <w:pPr>
+        <w:autoSpaceDE w:val="0"/>
+        <w:autoSpaceDN w:val="0"/>
+        <w:adjustRightInd w:val="0"/>
+        <w:spacing w:after="0" w:line="240" w:lineRule="auto"/>
+        <w:rPr>
+          <w:rFonts w:ascii="Courier New" w:hAnsi="Courier New" w:cs="Courier New"/>
+          <w:sz w:val="20"/>
+          <w:szCs w:val="20"/>
+        </w:rPr>
+      </w:pPr>
+      <w:r>
+        <w:rPr>
+          <w:rFonts w:ascii="Courier New" w:hAnsi="Courier New" w:cs="Courier New"/>
+          <w:color w:val="3F5FBF"/>
+          <w:sz w:val="20"/>
+          <w:szCs w:val="20"/>
+        </w:rPr>
+        <w:tab/>
+        <w:t xml:space="preserve"> *</w:t>
+      </w:r>
+    </w:p>
+    <w:p>
+      <w:pPr>
+        <w:autoSpaceDE w:val="0"/>
+        <w:autoSpaceDN w:val="0"/>
+        <w:adjustRightInd w:val="0"/>
+        <w:spacing w:after="0" w:line="240" w:lineRule="auto"/>
+        <w:rPr>
+          <w:rFonts w:ascii="Courier New" w:hAnsi="Courier New" w:cs="Courier New"/>
+          <w:sz w:val="20"/>
+          <w:szCs w:val="20"/>
+        </w:rPr>
+      </w:pPr>
+      <w:r>
+        <w:rPr>
+          <w:rFonts w:ascii="Courier New" w:hAnsi="Courier New" w:cs="Courier New"/>
+          <w:color w:val="3F5FBF"/>
+          <w:sz w:val="20"/>
+          <w:szCs w:val="20"/>
+        </w:rPr>
+        <w:tab/>
+        <w:t xml:space="preserve"> * </w:t>
+      </w:r>
+      <w:r>
+        <w:rPr>
+          <w:rFonts w:ascii="Courier New" w:hAnsi="Courier New" w:cs="Courier New"/>
+          <w:b/>
+          <w:bCs/>
+          <w:color w:val="7F9FBF"/>
+          <w:sz w:val="20"/>
+          <w:szCs w:val="20"/>
+        </w:rPr>
+        <w:t>@return</w:t>
+      </w:r>
+      <w:r>
+        <w:rPr>
+          <w:rFonts w:ascii="Courier New" w:hAnsi="Courier New" w:cs="Courier New"/>
+          <w:color w:val="3F5FBF"/>
+          <w:sz w:val="20"/>
+          <w:szCs w:val="20"/>
+        </w:rPr>
+        <w:t xml:space="preserve"> the diagonal</w:t>
+      </w:r>
+    </w:p>
+    <w:p>
+      <w:pPr>
+        <w:autoSpaceDE w:val="0"/>
+        <w:autoSpaceDN w:val="0"/>
+        <w:adjustRightInd w:val="0"/>
+        <w:spacing w:after="0" w:line="240" w:lineRule="auto"/>
+        <w:rPr>
+          <w:rFonts w:ascii="Courier New" w:hAnsi="Courier New" w:cs="Courier New"/>
+          <w:sz w:val="20"/>
+          <w:szCs w:val="20"/>
+        </w:rPr>
+      </w:pPr>
+      <w:r>
+        <w:rPr>
+          <w:rFonts w:ascii="Courier New" w:hAnsi="Courier New" w:cs="Courier New"/>
+          <w:color w:val="3F5FBF"/>
+          <w:sz w:val="20"/>
+          <w:szCs w:val="20"/>
+        </w:rPr>
+        <w:tab/>
+        <w:t xml:space="preserve"> */</w:t>
+      </w:r>
+    </w:p>
+    <w:p>
+      <w:pPr>
+        <w:autoSpaceDE w:val="0"/>
+        <w:autoSpaceDN w:val="0"/>
+        <w:adjustRightInd w:val="0"/>
+        <w:spacing w:after="0" w:line="240" w:lineRule="auto"/>
+        <w:rPr>
+          <w:rFonts w:ascii="Courier New" w:hAnsi="Courier New" w:cs="Courier New"/>
+          <w:sz w:val="20"/>
+          <w:szCs w:val="20"/>
+        </w:rPr>
+      </w:pPr>
+      <w:r>
+        <w:rPr>
+          <w:rFonts w:ascii="Courier New" w:hAnsi="Courier New" w:cs="Courier New"/>
+          <w:color w:val="000000"/>
+          <w:sz w:val="20"/>
+          <w:szCs w:val="20"/>
+        </w:rPr>
+        <w:tab/>
+      </w:r>
+      <w:proofErr w:type="gramStart"/>
+      <w:r>
+        <w:rPr>
+          <w:rFonts w:ascii="Courier New" w:hAnsi="Courier New" w:cs="Courier New"/>
+          <w:b/>
+          <w:bCs/>
+          <w:color w:val="7F0055"/>
+          <w:sz w:val="20"/>
+          <w:szCs w:val="20"/>
+        </w:rPr>
+        <w:t>public</w:t>
+      </w:r>
+      <w:proofErr w:type="gramEnd"/>
+      <w:r>
+        <w:rPr>
+          <w:rFonts w:ascii="Courier New" w:hAnsi="Courier New" w:cs="Courier New"/>
+          <w:color w:val="000000"/>
+          <w:sz w:val="20"/>
+          <w:szCs w:val="20"/>
+        </w:rPr>
+        <w:t xml:space="preserve"> Double </w:t>
+      </w:r>
+      <w:proofErr w:type="spellStart"/>
+      <w:r>
+        <w:rPr>
+          <w:rFonts w:ascii="Courier New" w:hAnsi="Courier New" w:cs="Courier New"/>
+          <w:color w:val="000000"/>
+          <w:sz w:val="20"/>
+          <w:szCs w:val="20"/>
+        </w:rPr>
+        <w:t>getDiagonal</w:t>
+      </w:r>
+      <w:proofErr w:type="spellEnd"/>
+      <w:r>
+        <w:rPr>
+          <w:rFonts w:ascii="Courier New" w:hAnsi="Courier New" w:cs="Courier New"/>
+          <w:color w:val="000000"/>
+          <w:sz w:val="20"/>
+          <w:szCs w:val="20"/>
+        </w:rPr>
+        <w:t>() {</w:t>
+      </w:r>
+    </w:p>
+    <w:p>
+      <w:pPr>
+        <w:autoSpaceDE w:val="0"/>
+        <w:autoSpaceDN w:val="0"/>
+        <w:adjustRightInd w:val="0"/>
+        <w:spacing w:after="0" w:line="240" w:lineRule="auto"/>
+        <w:rPr>
+          <w:rFonts w:ascii="Courier New" w:hAnsi="Courier New" w:cs="Courier New"/>
+          <w:sz w:val="20"/>
+          <w:szCs w:val="20"/>
+        </w:rPr>
+      </w:pPr>
+      <w:r>
+        <w:rPr>
+          <w:rFonts w:ascii="Courier New" w:hAnsi="Courier New" w:cs="Courier New"/>
+          <w:color w:val="000000"/>
+          <w:sz w:val="20"/>
+          <w:szCs w:val="20"/>
+        </w:rPr>
+        <w:tab/>
+      </w:r>
+      <w:r>
+        <w:rPr>
+          <w:rFonts w:ascii="Courier New" w:hAnsi="Courier New" w:cs="Courier New"/>
+          <w:color w:val="000000"/>
+          <w:sz w:val="20"/>
+          <w:szCs w:val="20"/>
+        </w:rPr>
+        <w:tab/>
+      </w:r>
+      <w:proofErr w:type="gramStart"/>
+      <w:r>
+        <w:rPr>
+          <w:rFonts w:ascii="Courier New" w:hAnsi="Courier New" w:cs="Courier New"/>
+          <w:b/>
+          <w:bCs/>
+          <w:color w:val="7F0055"/>
+          <w:sz w:val="20"/>
+          <w:szCs w:val="20"/>
+        </w:rPr>
+        <w:t>return</w:t>
+      </w:r>
+      <w:proofErr w:type="gramEnd"/>
+      <w:r>
+        <w:rPr>
+          <w:rFonts w:ascii="Courier New" w:hAnsi="Courier New" w:cs="Courier New"/>
+          <w:color w:val="000000"/>
+          <w:sz w:val="20"/>
+          <w:szCs w:val="20"/>
+        </w:rPr>
+        <w:t xml:space="preserve"> </w:t>
+      </w:r>
+      <w:proofErr w:type="spellStart"/>
+      <w:r>
+        <w:rPr>
+          <w:rFonts w:ascii="Courier New" w:hAnsi="Courier New" w:cs="Courier New"/>
+          <w:color w:val="000000"/>
+          <w:sz w:val="20"/>
+          <w:szCs w:val="20"/>
+        </w:rPr>
+        <w:t>Math.</w:t>
+      </w:r>
+      <w:r>
+        <w:rPr>
+          <w:rFonts w:ascii="Courier New" w:hAnsi="Courier New" w:cs="Courier New"/>
+          <w:i/>
+          <w:iCs/>
+          <w:color w:val="000000"/>
+          <w:sz w:val="20"/>
+          <w:szCs w:val="20"/>
+        </w:rPr>
+        <w:t>sqrt</w:t>
+      </w:r>
+      <w:proofErr w:type="spellEnd"/>
+      <w:r>
+        <w:rPr>
+          <w:rFonts w:ascii="Courier New" w:hAnsi="Courier New" w:cs="Courier New"/>
+          <w:color w:val="000000"/>
+          <w:sz w:val="20"/>
+          <w:szCs w:val="20"/>
+        </w:rPr>
+        <w:t>(</w:t>
+      </w:r>
+      <w:proofErr w:type="spellStart"/>
+      <w:r>
+        <w:rPr>
+          <w:rFonts w:ascii="Courier New" w:hAnsi="Courier New" w:cs="Courier New"/>
+          <w:color w:val="000000"/>
+          <w:sz w:val="20"/>
+          <w:szCs w:val="20"/>
+        </w:rPr>
+        <w:t>Math.</w:t>
+      </w:r>
+      <w:r>
+        <w:rPr>
+          <w:rFonts w:ascii="Courier New" w:hAnsi="Courier New" w:cs="Courier New"/>
+          <w:i/>
+          <w:iCs/>
+          <w:color w:val="000000"/>
+          <w:sz w:val="20"/>
+          <w:szCs w:val="20"/>
+        </w:rPr>
+        <w:t>pow</w:t>
+      </w:r>
+      <w:proofErr w:type="spellEnd"/>
+      <w:r>
+        <w:rPr>
+          <w:rFonts w:ascii="Courier New" w:hAnsi="Courier New" w:cs="Courier New"/>
+          <w:color w:val="000000"/>
+          <w:sz w:val="20"/>
+          <w:szCs w:val="20"/>
+        </w:rPr>
+        <w:t>((</w:t>
+      </w:r>
+      <w:r>
+        <w:rPr>
+          <w:rFonts w:ascii="Courier New" w:hAnsi="Courier New" w:cs="Courier New"/>
+          <w:color w:val="0000C0"/>
+          <w:sz w:val="20"/>
+          <w:szCs w:val="20"/>
+        </w:rPr>
+        <w:t>p2</w:t>
+      </w:r>
+      <w:r>
+        <w:rPr>
+          <w:rFonts w:ascii="Courier New" w:hAnsi="Courier New" w:cs="Courier New"/>
+          <w:color w:val="000000"/>
+          <w:sz w:val="20"/>
+          <w:szCs w:val="20"/>
+        </w:rPr>
+        <w:t>.</w:t>
+      </w:r>
+      <w:r>
+        <w:rPr>
+          <w:rFonts w:ascii="Courier New" w:hAnsi="Courier New" w:cs="Courier New"/>
+          <w:color w:val="0000C0"/>
+          <w:sz w:val="20"/>
+          <w:szCs w:val="20"/>
+        </w:rPr>
+        <w:t>x</w:t>
+      </w:r>
+      <w:r>
+        <w:rPr>
+          <w:rFonts w:ascii="Courier New" w:hAnsi="Courier New" w:cs="Courier New"/>
+          <w:color w:val="000000"/>
+          <w:sz w:val="20"/>
+          <w:szCs w:val="20"/>
+        </w:rPr>
+        <w:t xml:space="preserve"> - </w:t>
+      </w:r>
+      <w:r>
+        <w:rPr>
+          <w:rFonts w:ascii="Courier New" w:hAnsi="Courier New" w:cs="Courier New"/>
+          <w:color w:val="0000C0"/>
+          <w:sz w:val="20"/>
+          <w:szCs w:val="20"/>
+        </w:rPr>
+        <w:t>p1</w:t>
+      </w:r>
+      <w:r>
+        <w:rPr>
+          <w:rFonts w:ascii="Courier New" w:hAnsi="Courier New" w:cs="Courier New"/>
+          <w:color w:val="000000"/>
+          <w:sz w:val="20"/>
+          <w:szCs w:val="20"/>
+        </w:rPr>
+        <w:t>.</w:t>
+      </w:r>
+      <w:r>
+        <w:rPr>
+          <w:rFonts w:ascii="Courier New" w:hAnsi="Courier New" w:cs="Courier New"/>
+          <w:color w:val="0000C0"/>
+          <w:sz w:val="20"/>
+          <w:szCs w:val="20"/>
+        </w:rPr>
+        <w:t>x</w:t>
+      </w:r>
+      <w:r>
+        <w:rPr>
+          <w:rFonts w:ascii="Courier New" w:hAnsi="Courier New" w:cs="Courier New"/>
+          <w:color w:val="000000"/>
+          <w:sz w:val="20"/>
+          <w:szCs w:val="20"/>
+        </w:rPr>
+        <w:t xml:space="preserve">), 2) + </w:t>
+      </w:r>
+      <w:proofErr w:type="spellStart"/>
+      <w:r>
+        <w:rPr>
+          <w:rFonts w:ascii="Courier New" w:hAnsi="Courier New" w:cs="Courier New"/>
+          <w:color w:val="000000"/>
+          <w:sz w:val="20"/>
+          <w:szCs w:val="20"/>
+        </w:rPr>
+        <w:t>Math.</w:t>
+      </w:r>
+      <w:r>
+        <w:rPr>
+          <w:rFonts w:ascii="Courier New" w:hAnsi="Courier New" w:cs="Courier New"/>
+          <w:i/>
+          <w:iCs/>
+          <w:color w:val="000000"/>
+          <w:sz w:val="20"/>
+          <w:szCs w:val="20"/>
+        </w:rPr>
+        <w:t>pow</w:t>
+      </w:r>
+      <w:proofErr w:type="spellEnd"/>
+      <w:r>
+        <w:rPr>
+          <w:rFonts w:ascii="Courier New" w:hAnsi="Courier New" w:cs="Courier New"/>
+          <w:color w:val="000000"/>
+          <w:sz w:val="20"/>
+          <w:szCs w:val="20"/>
+        </w:rPr>
+        <w:t>((</w:t>
+      </w:r>
+      <w:r>
+        <w:rPr>
+          <w:rFonts w:ascii="Courier New" w:hAnsi="Courier New" w:cs="Courier New"/>
+          <w:color w:val="0000C0"/>
+          <w:sz w:val="20"/>
+          <w:szCs w:val="20"/>
+        </w:rPr>
+        <w:t>p2</w:t>
+      </w:r>
+      <w:r>
+        <w:rPr>
+          <w:rFonts w:ascii="Courier New" w:hAnsi="Courier New" w:cs="Courier New"/>
+          <w:color w:val="000000"/>
+          <w:sz w:val="20"/>
+          <w:szCs w:val="20"/>
+        </w:rPr>
+        <w:t>.</w:t>
+      </w:r>
+      <w:r>
+        <w:rPr>
+          <w:rFonts w:ascii="Courier New" w:hAnsi="Courier New" w:cs="Courier New"/>
+          <w:color w:val="0000C0"/>
+          <w:sz w:val="20"/>
+          <w:szCs w:val="20"/>
+        </w:rPr>
+        <w:t>y</w:t>
+      </w:r>
+      <w:r>
+        <w:rPr>
+          <w:rFonts w:ascii="Courier New" w:hAnsi="Courier New" w:cs="Courier New"/>
+          <w:color w:val="000000"/>
+          <w:sz w:val="20"/>
+          <w:szCs w:val="20"/>
+        </w:rPr>
+        <w:t xml:space="preserve"> - </w:t>
+      </w:r>
+      <w:r>
+        <w:rPr>
+          <w:rFonts w:ascii="Courier New" w:hAnsi="Courier New" w:cs="Courier New"/>
+          <w:color w:val="0000C0"/>
+          <w:sz w:val="20"/>
+          <w:szCs w:val="20"/>
+        </w:rPr>
+        <w:t>p1</w:t>
+      </w:r>
+      <w:r>
+        <w:rPr>
+          <w:rFonts w:ascii="Courier New" w:hAnsi="Courier New" w:cs="Courier New"/>
+          <w:color w:val="000000"/>
+          <w:sz w:val="20"/>
+          <w:szCs w:val="20"/>
+        </w:rPr>
+        <w:t>.</w:t>
+      </w:r>
+      <w:r>
+        <w:rPr>
+          <w:rFonts w:ascii="Courier New" w:hAnsi="Courier New" w:cs="Courier New"/>
+          <w:color w:val="0000C0"/>
+          <w:sz w:val="20"/>
+          <w:szCs w:val="20"/>
+        </w:rPr>
+        <w:t>y</w:t>
+      </w:r>
+      <w:r>
+        <w:rPr>
+          <w:rFonts w:ascii="Courier New" w:hAnsi="Courier New" w:cs="Courier New"/>
+          <w:color w:val="000000"/>
+          <w:sz w:val="20"/>
+          <w:szCs w:val="20"/>
+        </w:rPr>
+        <w:t>), 2));</w:t>
+      </w:r>
+    </w:p>
+    <w:p>
+      <w:pPr>
+        <w:autoSpaceDE w:val="0"/>
+        <w:autoSpaceDN w:val="0"/>
+        <w:adjustRightInd w:val="0"/>
+        <w:spacing w:after="0" w:line="240" w:lineRule="auto"/>
+        <w:rPr>
+          <w:rFonts w:ascii="Courier New" w:hAnsi="Courier New" w:cs="Courier New"/>
+          <w:color w:val="000000"/>
+          <w:sz w:val="20"/>
+          <w:szCs w:val="20"/>
+        </w:rPr>
+      </w:pPr>
+      <w:r>
+        <w:rPr>
+          <w:rFonts w:ascii="Courier New" w:hAnsi="Courier New" w:cs="Courier New"/>
+          <w:color w:val="000000"/>
+          <w:sz w:val="20"/>
+          <w:szCs w:val="20"/>
+        </w:rPr>
+        <w:tab/>
+        <w:t>}</w:t>
+      </w:r>
+    </w:p>
+    <w:p>
+      <w:pPr>
+        <w:autoSpaceDE w:val="0"/>
+        <w:autoSpaceDN w:val="0"/>
+        <w:adjustRightInd w:val="0"/>
+        <w:spacing w:after="0" w:line="240" w:lineRule="auto"/>
+        <w:rPr>
+          <w:rFonts w:ascii="Calibri" w:hAnsi="Calibri" w:cs="Courier New"/>
+          <w:color w:val="000000"/>
+        </w:rPr>
+      </w:pPr>
+    </w:p>
+    <w:p>
+      <w:pPr>
+        <w:autoSpaceDE w:val="0"/>
+        <w:autoSpaceDN w:val="0"/>
+        <w:adjustRightInd w:val="0"/>
+        <w:spacing w:after="0" w:line="240" w:lineRule="auto"/>
+        <w:ind w:firstLine="720"/>
+        <w:rPr>
+          <w:rFonts w:ascii="Calibri" w:hAnsi="Calibri" w:cs="Courier New"/>
+          <w:color w:val="000000"/>
+        </w:rPr>
+      </w:pPr>
+      <w:r>
+        <w:rPr>
+          <w:rFonts w:ascii="Calibri" w:hAnsi="Calibri" w:cs="Courier New"/>
+          <w:color w:val="000000"/>
+        </w:rPr>
+        <w:t>In the JUnit Test case two rectangle points are being passed in the test case. In rectangle 1 (rect1), two points passed are ((2, 2) (4, 7)) and in rectangle 2, (rec2) ((2, 6) and (4, 3)). When these values are passed through the</w:t>
+      </w:r>
+      <w:r>
+        <w:rPr>
+          <w:rFonts w:ascii="Calibri" w:hAnsi="Calibri" w:cs="Courier New"/>
+          <w:color w:val="000000"/>
+        </w:rPr>
+        <w:t xml:space="preserve"> </w:t>
+      </w:r>
+      <w:proofErr w:type="spellStart"/>
+      <w:r>
+        <w:rPr>
+          <w:rFonts w:ascii="Calibri" w:hAnsi="Calibri" w:cs="Courier New"/>
+          <w:color w:val="000000"/>
+        </w:rPr>
+        <w:t>getArea</w:t>
+      </w:r>
+      <w:proofErr w:type="spellEnd"/>
+      <w:r>
+        <w:rPr>
+          <w:rFonts w:ascii="Calibri" w:hAnsi="Calibri" w:cs="Courier New"/>
+          <w:color w:val="000000"/>
+        </w:rPr>
+        <w:t xml:space="preserve"> and </w:t>
+      </w:r>
+      <w:proofErr w:type="spellStart"/>
+      <w:r>
+        <w:rPr>
+          <w:rFonts w:ascii="Calibri" w:hAnsi="Calibri" w:cs="Courier New"/>
+          <w:color w:val="000000"/>
+        </w:rPr>
+        <w:t>getDiagonal</w:t>
+      </w:r>
+      <w:proofErr w:type="spellEnd"/>
+      <w:r>
+        <w:rPr>
+          <w:rFonts w:ascii="Calibri" w:hAnsi="Calibri" w:cs="Courier New"/>
+          <w:color w:val="000000"/>
+        </w:rPr>
+        <w:t xml:space="preserve"> methods the actual output would be as follows</w:t>
+      </w:r>
+      <w:r>
+        <w:rPr>
+          <w:rFonts w:ascii="Calibri" w:hAnsi="Calibri" w:cs="Courier New"/>
+          <w:color w:val="000000"/>
+        </w:rPr>
+        <w:t>:</w:t>
+      </w:r>
+    </w:p>
+    <w:p>
+      <w:pPr>
+        <w:autoSpaceDE w:val="0"/>
+        <w:autoSpaceDN w:val="0"/>
+        <w:adjustRightInd w:val="0"/>
+        <w:spacing w:after="0" w:line="240" w:lineRule="auto"/>
+        <w:ind w:firstLine="720"/>
+        <w:rPr>
+          <w:rFonts w:ascii="Calibri" w:hAnsi="Calibri" w:cs="Courier New"/>
+          <w:color w:val="000000"/>
+        </w:rPr>
+      </w:pPr>
+    </w:p>
+    <w:p>
+      <w:pPr>
+        <w:autoSpaceDE w:val="0"/>
+        <w:autoSpaceDN w:val="0"/>
+        <w:adjustRightInd w:val="0"/>
+        <w:spacing w:after="0" w:line="240" w:lineRule="auto"/>
+        <w:rPr>
+          <w:rFonts w:ascii="Calibri" w:hAnsi="Calibri" w:cs="Courier New"/>
+          <w:b/>
+          <w:color w:val="000000"/>
+          <w:u w:val="single"/>
+        </w:rPr>
+      </w:pPr>
+      <w:proofErr w:type="spellStart"/>
+      <w:proofErr w:type="gramStart"/>
+      <w:r>
+        <w:rPr>
+          <w:rFonts w:ascii="Calibri" w:hAnsi="Calibri" w:cs="Courier New"/>
+          <w:b/>
+          <w:color w:val="000000"/>
+          <w:u w:val="single"/>
+        </w:rPr>
+        <w:t>getArea</w:t>
+      </w:r>
+      <w:proofErr w:type="spellEnd"/>
+      <w:proofErr w:type="gramEnd"/>
+    </w:p>
+    <w:p>
+      <w:pPr>
+        <w:pStyle w:val="HTMLPreformatted"/>
+        <w:rPr>
+          <w:rFonts w:ascii="Calibri" w:hAnsi="Calibri"/>
+          <w:color w:val="000000"/>
+          <w:sz w:val="22"/>
+          <w:szCs w:val="22"/>
+        </w:rPr>
+      </w:pPr>
+      <w:r>
+        <w:rPr>
+          <w:rFonts w:ascii="Calibri" w:hAnsi="Calibri"/>
+          <w:color w:val="000000"/>
+          <w:sz w:val="22"/>
+          <w:szCs w:val="22"/>
+        </w:rPr>
+        <w:t>rect1: ((4-2)*(7-2)) = 10</w:t>
+      </w:r>
+    </w:p>
+    <w:p>
+      <w:pPr>
+        <w:pStyle w:val="HTMLPreformatted"/>
+        <w:rPr>
+          <w:rFonts w:ascii="Calibri" w:hAnsi="Calibri"/>
+          <w:color w:val="000000"/>
+          <w:sz w:val="22"/>
+          <w:szCs w:val="22"/>
+        </w:rPr>
+      </w:pPr>
+      <w:r>
+        <w:rPr>
+          <w:rFonts w:ascii="Calibri" w:hAnsi="Calibri"/>
+          <w:color w:val="000000"/>
+          <w:sz w:val="22"/>
+          <w:szCs w:val="22"/>
+        </w:rPr>
+        <w:t xml:space="preserve">rect2: </w:t>
+      </w:r>
+      <w:r>
+        <w:rPr>
+          <w:rFonts w:ascii="Calibri" w:hAnsi="Calibri"/>
+          <w:color w:val="000000"/>
+          <w:sz w:val="22"/>
+          <w:szCs w:val="22"/>
+        </w:rPr>
+        <w:t>((4-2) * (3-6)</w:t>
+      </w:r>
+      <w:r>
+        <w:rPr>
+          <w:rFonts w:ascii="Calibri" w:hAnsi="Calibri"/>
+          <w:color w:val="000000"/>
+          <w:sz w:val="22"/>
+          <w:szCs w:val="22"/>
+        </w:rPr>
+        <w:t xml:space="preserve"> </w:t>
+      </w:r>
+      <w:r>
+        <w:rPr>
+          <w:rFonts w:ascii="Calibri" w:hAnsi="Calibri"/>
+          <w:color w:val="000000"/>
+          <w:sz w:val="22"/>
+          <w:szCs w:val="22"/>
+        </w:rPr>
+        <w:t xml:space="preserve">= -6 but you </w:t>
+      </w:r>
+      <w:r>
+        <w:rPr>
+          <w:rFonts w:ascii="Calibri" w:hAnsi="Calibri"/>
+          <w:color w:val="000000"/>
+          <w:sz w:val="22"/>
+          <w:szCs w:val="22"/>
+        </w:rPr>
+        <w:t xml:space="preserve">have to </w:t>
+      </w:r>
+      <w:r>
+        <w:rPr>
+          <w:rFonts w:ascii="Calibri" w:hAnsi="Calibri"/>
+          <w:color w:val="000000"/>
+          <w:sz w:val="22"/>
+          <w:szCs w:val="22"/>
+        </w:rPr>
+        <w:t>take the absolute value</w:t>
+      </w:r>
+      <w:r>
+        <w:rPr>
+          <w:rFonts w:ascii="Calibri" w:hAnsi="Calibri"/>
+          <w:color w:val="000000"/>
+          <w:sz w:val="22"/>
+          <w:szCs w:val="22"/>
+        </w:rPr>
+        <w:t>,</w:t>
+      </w:r>
+      <w:r>
+        <w:rPr>
+          <w:rFonts w:ascii="Calibri" w:hAnsi="Calibri"/>
+          <w:color w:val="000000"/>
+          <w:sz w:val="22"/>
+          <w:szCs w:val="22"/>
+        </w:rPr>
+        <w:t xml:space="preserve"> so </w:t>
+      </w:r>
+      <w:proofErr w:type="gramStart"/>
+      <w:r>
+        <w:rPr>
+          <w:rFonts w:ascii="Calibri" w:hAnsi="Calibri"/>
+          <w:color w:val="000000"/>
+          <w:sz w:val="22"/>
+          <w:szCs w:val="22"/>
+        </w:rPr>
+        <w:t>abs</w:t>
+      </w:r>
+      <w:r>
+        <w:rPr>
+          <w:rFonts w:ascii="Calibri" w:hAnsi="Calibri"/>
+          <w:color w:val="000000"/>
+          <w:sz w:val="22"/>
+          <w:szCs w:val="22"/>
+        </w:rPr>
+        <w:t>(</w:t>
+      </w:r>
+      <w:proofErr w:type="gramEnd"/>
+      <w:r>
+        <w:rPr>
+          <w:rFonts w:ascii="Calibri" w:hAnsi="Calibri"/>
+          <w:color w:val="000000"/>
+          <w:sz w:val="22"/>
+          <w:szCs w:val="22"/>
+        </w:rPr>
+        <w:t>-6) = 6</w:t>
+      </w:r>
+    </w:p>
+    <w:p>
+      <w:pPr>
+        <w:pStyle w:val="HTMLPreformatted"/>
+        <w:rPr>
+          <w:color w:val="000000"/>
+        </w:rPr>
+      </w:pPr>
+    </w:p>
+    <w:p>
+      <w:pPr>
+        <w:autoSpaceDE w:val="0"/>
+        <w:autoSpaceDN w:val="0"/>
+        <w:adjustRightInd w:val="0"/>
+        <w:spacing w:after="0" w:line="240" w:lineRule="auto"/>
+        <w:rPr>
+          <w:rFonts w:ascii="Calibri" w:hAnsi="Calibri" w:cs="Courier New"/>
+          <w:b/>
+          <w:color w:val="000000"/>
+          <w:u w:val="single"/>
+        </w:rPr>
+      </w:pPr>
+      <w:proofErr w:type="spellStart"/>
+      <w:proofErr w:type="gramStart"/>
+      <w:r>
+        <w:rPr>
+          <w:rFonts w:ascii="Calibri" w:hAnsi="Calibri" w:cs="Courier New"/>
+          <w:b/>
+          <w:color w:val="000000"/>
+          <w:u w:val="single"/>
+        </w:rPr>
+        <w:t>getDiagonal</w:t>
+      </w:r>
+      <w:proofErr w:type="spellEnd"/>
+      <w:proofErr w:type="gramEnd"/>
+    </w:p>
+    <w:p>
+      <w:pPr>
+        <w:autoSpaceDE w:val="0"/>
+        <w:autoSpaceDN w:val="0"/>
+        <w:adjustRightInd w:val="0"/>
+        <w:spacing w:after="0" w:line="240" w:lineRule="auto"/>
+        <w:rPr>
+          <w:rFonts w:ascii="Courier New" w:hAnsi="Courier New" w:cs="Courier New"/>
+          <w:color w:val="000000"/>
+          <w:sz w:val="20"/>
+          <w:szCs w:val="20"/>
+        </w:rPr>
+      </w:pPr>
+      <w:r>
+        <w:rPr>
+          <w:rFonts w:ascii="Calibri" w:hAnsi="Calibri" w:cs="Courier New"/>
+          <w:color w:val="000000"/>
+        </w:rPr>
+        <w:t>rect1:</w:t>
+      </w:r>
+      <w:r>
+        <w:rPr>
+          <w:rFonts w:ascii="Calibri" w:hAnsi="Calibri" w:cs="Courier New"/>
+          <w:color w:val="000000"/>
+        </w:rPr>
+        <w:t xml:space="preserve"> </w:t>
+      </w:r>
+      <w:proofErr w:type="spellStart"/>
+      <w:proofErr w:type="gramStart"/>
+      <w:r>
+        <w:rPr>
+          <w:rFonts w:ascii="Calibri" w:hAnsi="Calibri" w:cs="Courier New"/>
+          <w:color w:val="000000"/>
+        </w:rPr>
+        <w:t>sqrt</w:t>
+      </w:r>
+      <w:proofErr w:type="spellEnd"/>
+      <w:r>
+        <w:rPr>
+          <w:rFonts w:ascii="Calibri" w:hAnsi="Calibri" w:cs="Courier New"/>
+          <w:color w:val="000000"/>
+        </w:rPr>
+        <w:t>(</w:t>
+      </w:r>
+      <w:proofErr w:type="gramEnd"/>
+      <w:r>
+        <w:rPr>
+          <w:rFonts w:ascii="Calibri" w:hAnsi="Calibri" w:cs="Courier New"/>
+          <w:color w:val="000000"/>
+        </w:rPr>
+        <w:t xml:space="preserve"> (4-2)</w:t>
+      </w:r>
+      <w:r>
+        <w:rPr>
+          <w:rFonts w:ascii="Calibri" w:hAnsi="Calibri" w:cs="Courier New"/>
+          <w:color w:val="000000"/>
+          <w:vertAlign w:val="superscript"/>
+        </w:rPr>
+        <w:t>2</w:t>
+      </w:r>
+      <w:r>
+        <w:rPr>
+          <w:rFonts w:ascii="Calibri" w:hAnsi="Calibri" w:cs="Courier New"/>
+          <w:color w:val="000000"/>
+        </w:rPr>
+        <w:t xml:space="preserve"> * + (7-2)</w:t>
+      </w:r>
+      <w:r>
+        <w:rPr>
+          <w:rFonts w:ascii="Calibri" w:hAnsi="Calibri" w:cs="Courier New"/>
+          <w:color w:val="000000"/>
+          <w:vertAlign w:val="superscript"/>
+        </w:rPr>
+        <w:t>2</w:t>
+      </w:r>
+      <w:r>
+        <w:rPr>
+          <w:rFonts w:ascii="Calibri" w:hAnsi="Calibri" w:cs="Courier New"/>
+          <w:color w:val="000000"/>
+        </w:rPr>
+        <w:t>)</w:t>
+      </w:r>
+      <w:r>
+        <w:rPr>
+          <w:rFonts w:ascii="Calibri" w:hAnsi="Calibri" w:cs="Courier New"/>
+          <w:color w:val="000000"/>
+        </w:rPr>
+        <w:t xml:space="preserve"> </w:t>
+      </w:r>
+      <w:r>
+        <w:rPr>
+          <w:rFonts w:ascii="Calibri" w:hAnsi="Calibri" w:cs="Courier New"/>
+          <w:color w:val="000000"/>
+        </w:rPr>
+        <w:t xml:space="preserve">= </w:t>
+      </w:r>
+      <w:proofErr w:type="spellStart"/>
+      <w:r>
+        <w:rPr>
+          <w:rFonts w:ascii="Calibri" w:hAnsi="Calibri" w:cs="Courier New"/>
+          <w:color w:val="000000"/>
+        </w:rPr>
+        <w:t>sqrt</w:t>
+      </w:r>
+      <w:proofErr w:type="spellEnd"/>
+      <w:r>
+        <w:rPr>
+          <w:rFonts w:ascii="Calibri" w:hAnsi="Calibri" w:cs="Courier New"/>
+          <w:color w:val="000000"/>
+        </w:rPr>
+        <w:t xml:space="preserve"> (4+25) = </w:t>
+      </w:r>
+      <w:proofErr w:type="spellStart"/>
+      <w:r>
+        <w:rPr>
+          <w:rFonts w:ascii="Calibri" w:hAnsi="Calibri" w:cs="Courier New"/>
+          <w:color w:val="000000"/>
+        </w:rPr>
+        <w:t>sqrt</w:t>
+      </w:r>
+      <w:proofErr w:type="spellEnd"/>
+      <w:r>
+        <w:rPr>
+          <w:rFonts w:ascii="Calibri" w:hAnsi="Calibri" w:cs="Courier New"/>
+          <w:color w:val="000000"/>
+        </w:rPr>
+        <w:t>(29)=5.38516</w:t>
+      </w:r>
+      <w:r>
+        <w:rPr>
+          <w:rFonts w:ascii="Calibri" w:hAnsi="Calibri" w:cs="Courier New"/>
+          <w:color w:val="000000"/>
+        </w:rPr>
+        <w:t xml:space="preserve">4807 ~ 5.3852 </w:t>
+      </w:r>
+    </w:p>
+    <w:p>
+      <w:pPr>
+        <w:autoSpaceDE w:val="0"/>
+        <w:autoSpaceDN w:val="0"/>
+        <w:adjustRightInd w:val="0"/>
+        <w:spacing w:after="0" w:line="240" w:lineRule="auto"/>
+        <w:rPr>
+          <w:rFonts w:ascii="Calibri" w:hAnsi="Calibri" w:cs="Courier New"/>
+          <w:color w:val="000000"/>
+        </w:rPr>
+      </w:pPr>
+      <w:r>
+        <w:rPr>
+          <w:rFonts w:ascii="Calibri" w:hAnsi="Calibri"/>
+          <w:color w:val="000000"/>
+        </w:rPr>
+        <w:t>rect2:</w:t>
+      </w:r>
+      <w:r>
+        <w:rPr>
+          <w:rFonts w:ascii="Calibri" w:hAnsi="Calibri"/>
+          <w:color w:val="000000"/>
+        </w:rPr>
+        <w:t xml:space="preserve"> </w:t>
+      </w:r>
+      <w:proofErr w:type="spellStart"/>
+      <w:proofErr w:type="gramStart"/>
+      <w:r>
+        <w:rPr>
+          <w:rFonts w:ascii="Calibri" w:hAnsi="Calibri"/>
+          <w:color w:val="000000"/>
+        </w:rPr>
+        <w:t>sqrt</w:t>
+      </w:r>
+      <w:proofErr w:type="spellEnd"/>
+      <w:r>
+        <w:rPr>
+          <w:rFonts w:ascii="Calibri" w:hAnsi="Calibri"/>
+          <w:color w:val="000000"/>
+        </w:rPr>
+        <w:t>(</w:t>
+      </w:r>
+      <w:proofErr w:type="gramEnd"/>
+      <w:r>
+        <w:rPr>
+          <w:rFonts w:ascii="Calibri" w:hAnsi="Calibri"/>
+          <w:color w:val="000000"/>
+        </w:rPr>
+        <w:t xml:space="preserve"> (4-2)</w:t>
+      </w:r>
+      <w:r>
+        <w:rPr>
+          <w:rFonts w:ascii="Calibri" w:hAnsi="Calibri" w:cs="Courier New"/>
+          <w:color w:val="000000"/>
+        </w:rPr>
+        <w:t xml:space="preserve"> </w:t>
+      </w:r>
+      <w:r>
+        <w:rPr>
+          <w:rFonts w:ascii="Calibri" w:hAnsi="Calibri" w:cs="Courier New"/>
+          <w:color w:val="000000"/>
+          <w:vertAlign w:val="superscript"/>
+        </w:rPr>
+        <w:t>2 +</w:t>
+      </w:r>
+      <w:r>
+        <w:rPr>
+          <w:rFonts w:ascii="Calibri" w:hAnsi="Calibri" w:cs="Courier New"/>
+          <w:color w:val="000000"/>
+        </w:rPr>
+        <w:t xml:space="preserve"> (3-6)</w:t>
+      </w:r>
+      <w:r>
+        <w:rPr>
+          <w:rFonts w:ascii="Calibri" w:hAnsi="Calibri" w:cs="Courier New"/>
+          <w:color w:val="000000"/>
+          <w:vertAlign w:val="superscript"/>
+        </w:rPr>
+        <w:t xml:space="preserve"> </w:t>
+      </w:r>
+      <w:r>
+        <w:rPr>
+          <w:rFonts w:ascii="Calibri" w:hAnsi="Calibri" w:cs="Courier New"/>
+          <w:color w:val="000000"/>
+          <w:vertAlign w:val="superscript"/>
+        </w:rPr>
+        <w:t>2</w:t>
+      </w:r>
+      <w:r>
+        <w:rPr>
+          <w:rFonts w:ascii="Calibri" w:hAnsi="Calibri" w:cs="Courier New"/>
+          <w:color w:val="000000"/>
+        </w:rPr>
+        <w:t>)</w:t>
+      </w:r>
+      <w:r>
+        <w:rPr>
+          <w:rFonts w:ascii="Calibri" w:hAnsi="Calibri" w:cs="Courier New"/>
+          <w:color w:val="000000"/>
+          <w:vertAlign w:val="superscript"/>
+        </w:rPr>
+        <w:t xml:space="preserve"> </w:t>
+      </w:r>
+      <w:r>
+        <w:rPr>
+          <w:rFonts w:ascii="Calibri" w:hAnsi="Calibri" w:cs="Courier New"/>
+          <w:color w:val="000000"/>
+        </w:rPr>
+        <w:t>=</w:t>
+      </w:r>
+      <w:r>
+        <w:rPr>
+          <w:rFonts w:ascii="Calibri" w:hAnsi="Calibri" w:cs="Courier New"/>
+          <w:color w:val="000000"/>
+          <w:vertAlign w:val="superscript"/>
+        </w:rPr>
+        <w:t xml:space="preserve"> </w:t>
+      </w:r>
+      <w:proofErr w:type="spellStart"/>
+      <w:r>
+        <w:rPr>
+          <w:rFonts w:ascii="Calibri" w:hAnsi="Calibri" w:cs="Courier New"/>
+          <w:color w:val="000000"/>
+        </w:rPr>
+        <w:t>sqrt</w:t>
+      </w:r>
+      <w:proofErr w:type="spellEnd"/>
+      <w:r>
+        <w:rPr>
+          <w:rFonts w:ascii="Calibri" w:hAnsi="Calibri" w:cs="Courier New"/>
+          <w:color w:val="000000"/>
+        </w:rPr>
+        <w:t xml:space="preserve"> (4</w:t>
+      </w:r>
+      <w:r>
+        <w:rPr>
+          <w:rFonts w:ascii="Calibri" w:hAnsi="Calibri" w:cs="Courier New"/>
+          <w:color w:val="000000"/>
+        </w:rPr>
+        <w:t>+9</w:t>
+      </w:r>
+      <w:r>
+        <w:rPr>
+          <w:rFonts w:ascii="Calibri" w:hAnsi="Calibri" w:cs="Courier New"/>
+          <w:color w:val="000000"/>
+        </w:rPr>
+        <w:t>)</w:t>
+      </w:r>
+      <w:r>
+        <w:rPr>
+          <w:rFonts w:ascii="Calibri" w:hAnsi="Calibri" w:cs="Courier New"/>
+          <w:color w:val="000000"/>
+        </w:rPr>
+        <w:t xml:space="preserve"> = </w:t>
+      </w:r>
+      <w:proofErr w:type="spellStart"/>
+      <w:r>
+        <w:rPr>
+          <w:rFonts w:ascii="Calibri" w:hAnsi="Calibri" w:cs="Courier New"/>
+          <w:color w:val="000000"/>
+        </w:rPr>
+        <w:t>sqrt</w:t>
+      </w:r>
+      <w:proofErr w:type="spellEnd"/>
+      <w:r>
+        <w:rPr>
+          <w:rFonts w:ascii="Calibri" w:hAnsi="Calibri" w:cs="Courier New"/>
+          <w:color w:val="000000"/>
+        </w:rPr>
+        <w:t xml:space="preserve"> (13) = 3.605551275 ~ 3.6056</w:t>
+      </w:r>
+    </w:p>
+    <w:p>
+      <w:pPr>
+        <w:autoSpaceDE w:val="0"/>
+        <w:autoSpaceDN w:val="0"/>
+        <w:adjustRightInd w:val="0"/>
+        <w:spacing w:after="0" w:line="240" w:lineRule="auto"/>
+        <w:rPr>
+          <w:rFonts w:ascii="Calibri" w:hAnsi="Calibri" w:cs="Courier New"/>
+          <w:color w:val="000000"/>
+        </w:rPr>
+      </w:pPr>
+    </w:p>
+    <w:p>
+      <w:pPr>
+        <w:autoSpaceDE w:val="0"/>
+        <w:autoSpaceDN w:val="0"/>
+        <w:adjustRightInd w:val="0"/>
+        <w:spacing w:after="0" w:line="240" w:lineRule="auto"/>
+        <w:rPr>
+          <w:rFonts w:ascii="Courier New" w:hAnsi="Courier New" w:cs="Courier New"/>
+          <w:color w:val="000000"/>
+          <w:sz w:val="20"/>
+          <w:szCs w:val="20"/>
+        </w:rPr>
+      </w:pPr>
+      <w:r>
+        <w:rPr>
+          <w:rFonts w:ascii="Calibri" w:hAnsi="Calibri" w:cs="Courier New"/>
+          <w:color w:val="000000"/>
+        </w:rPr>
+        <w:t xml:space="preserve">Once the </w:t>
+      </w:r>
+      <w:r>
+        <w:rPr>
+          <w:rFonts w:ascii="Calibri" w:hAnsi="Calibri" w:cs="Courier New"/>
+          <w:color w:val="000000"/>
+        </w:rPr>
+        <w:t>x</w:t>
+      </w:r>
+      <w:r>
+        <w:rPr>
+          <w:rFonts w:ascii="Calibri" w:hAnsi="Calibri" w:cs="Courier New"/>
+          <w:color w:val="000000"/>
+        </w:rPr>
+        <w:t xml:space="preserve"> and y coordinates were properly set, the expected results for the </w:t>
+      </w:r>
+      <w:proofErr w:type="spellStart"/>
+      <w:r>
+        <w:rPr>
+          <w:rFonts w:ascii="Calibri" w:hAnsi="Calibri" w:cs="Courier New"/>
+          <w:color w:val="000000"/>
+        </w:rPr>
+        <w:t>getArea</w:t>
+      </w:r>
+      <w:proofErr w:type="spellEnd"/>
+      <w:r>
+        <w:rPr>
+          <w:rFonts w:ascii="Calibri" w:hAnsi="Calibri" w:cs="Courier New"/>
+          <w:color w:val="000000"/>
+        </w:rPr>
+        <w:t xml:space="preserve"> and </w:t>
+      </w:r>
+      <w:proofErr w:type="spellStart"/>
+      <w:r>
+        <w:rPr>
+          <w:rFonts w:ascii="Calibri" w:hAnsi="Calibri" w:cs="Courier New"/>
+          <w:color w:val="000000"/>
+        </w:rPr>
+        <w:t>getDiagonal</w:t>
+      </w:r>
+      <w:proofErr w:type="spellEnd"/>
+      <w:r>
+        <w:rPr>
+          <w:rFonts w:ascii="Calibri" w:hAnsi="Calibri" w:cs="Courier New"/>
+          <w:color w:val="000000"/>
+        </w:rPr>
+        <w:t xml:space="preserve"> were actually returned as anticipated and the JUnit test</w:t>
+      </w:r>
+      <w:r>
+        <w:rPr>
+          <w:rFonts w:ascii="Calibri" w:hAnsi="Calibri" w:cs="Courier New"/>
+          <w:color w:val="000000"/>
+        </w:rPr>
+        <w:t xml:space="preserve"> case successfully passed with no errors.</w:t>
+      </w:r>
+    </w:p>
+    <w:p>
+      <w:pPr>
+        <w:autoSpaceDE w:val="0"/>
+        <w:autoSpaceDN w:val="0"/>
+        <w:adjustRightInd w:val="0"/>
+        <w:spacing w:after="0" w:line="240" w:lineRule="auto"/>
+        <w:rPr>
+          <w:rFonts w:ascii="Courier New" w:hAnsi="Courier New" w:cs="Courier New"/>
+          <w:sz w:val="20"/>
+          <w:szCs w:val="20"/>
+        </w:rPr>
+      </w:pPr>
+    </w:p>
+    <w:p>
+      <w:pPr>
+        <w:rPr>
+          <w:rFonts w:ascii="Calibri" w:hAnsi="Calibri"/>
+          <w:b/>
+          <w:bCs/>
+          <w:color w:val="000000"/>
+        </w:rPr>
+      </w:pPr>
+      <w:r>
+        <w:rPr>
+          <w:rFonts w:ascii="Calibri" w:hAnsi="Calibri"/>
+          <w:b/>
+          <w:bCs/>
+          <w:color w:val="000000"/>
+        </w:rPr>
+        <w:t xml:space="preserve"> </w:t>
+      </w:r>
+      <w:r>
+        <w:rPr>
+          <w:rFonts w:ascii="Calibri" w:hAnsi="Calibri"/>
+          <w:b/>
+          <w:bCs/>
+          <w:color w:val="000000"/>
+        </w:rPr>
+        <w:t>Task 4 – On Your Own – A Vending Machine</w:t>
+      </w:r>
+    </w:p>
+    <w:p>
+      <w:pPr>
+        <w:ind w:firstLine="720"/>
+        <w:rPr>
+          <w:rFonts w:ascii="Calibri" w:eastAsia="Times New Roman" w:hAnsi="Calibri" w:cs="Consolas"/>
+        </w:rPr>
+      </w:pPr>
+      <w:r>
+        <w:rPr>
+          <w:rFonts w:ascii="Calibri" w:eastAsia="Times New Roman" w:hAnsi="Calibri" w:cs="Consolas"/>
+        </w:rPr>
+        <w:t>We were unable to find any syntactical or logical bugs in the code. However</w:t>
+      </w:r>
+      <w:r>
+        <w:rPr>
+          <w:rFonts w:ascii="Calibri" w:eastAsia="Times New Roman" w:hAnsi="Calibri" w:cs="Consolas"/>
+        </w:rPr>
+        <w:t xml:space="preserve">, there is room for improvement </w:t>
+      </w:r>
+      <w:r>
+        <w:rPr>
+          <w:rFonts w:ascii="Calibri" w:eastAsia="Times New Roman" w:hAnsi="Calibri" w:cs="Consolas"/>
+        </w:rPr>
+        <w:t>to better model how a vending machine works.</w:t>
+      </w:r>
+      <w:r>
+        <w:rPr>
+          <w:rFonts w:ascii="Calibri" w:eastAsia="Times New Roman" w:hAnsi="Calibri" w:cs="Consolas"/>
+        </w:rPr>
+        <w:t xml:space="preserve"> The bugs.txt file contains the improvements to the Vending Machine source code that could be made.</w:t>
+      </w:r>
+      <w:r>
+        <w:rPr>
+          <w:rFonts w:ascii="Calibri" w:eastAsia="Times New Roman" w:hAnsi="Calibri" w:cs="Consolas"/>
+        </w:rPr>
+        <w:t xml:space="preserve"> Utilizing the JUnit allowed us to determine ways to improv</w:t>
+      </w:r>
       <w:bookmarkStart w:id="0" w:name="_GoBack"/>
       <w:bookmarkEnd w:id="0"/>
-    </w:p>
-    <w:p>
-      <w:pPr>
-        <w:autoSpaceDE w:val="0"/>
-        <w:autoSpaceDN w:val="0"/>
-        <w:adjustRightInd w:val="0"/>
-        <w:spacing w:after="0" w:line="240" w:lineRule="auto"/>
-        <w:rPr>
-          <w:rFonts w:ascii="Courier New" w:hAnsi="Courier New" w:cs="Courier New"/>
-          <w:color w:val="000000"/>
-          <w:sz w:val="20"/>
-          <w:szCs w:val="20"/>
-        </w:rPr>
-      </w:pPr>
-    </w:p>
-    <w:p>
-      <w:pPr>
-        <w:autoSpaceDE w:val="0"/>
-        <w:autoSpaceDN w:val="0"/>
-        <w:adjustRightInd w:val="0"/>
-        <w:spacing w:after="0" w:line="240" w:lineRule="auto"/>
-        <w:rPr>
-          <w:rFonts w:ascii="Courier New" w:hAnsi="Courier New" w:cs="Courier New"/>
-          <w:sz w:val="20"/>
-          <w:szCs w:val="20"/>
-        </w:rPr>
-      </w:pPr>
-    </w:p>
-    <w:p>
-      <w:pPr>
-        <w:rPr>
-          <w:rFonts w:ascii="Calibri" w:hAnsi="Calibri"/>
-          <w:bCs/>
-          <w:color w:val="000000"/>
-        </w:rPr>
-      </w:pPr>
-      <w:r>
+      <w:r>
+        <w:rPr>
+          <w:rFonts w:ascii="Calibri" w:eastAsia="Times New Roman" w:hAnsi="Calibri" w:cs="Consolas"/>
+        </w:rPr>
+        <w:t>e the source code and make it more robust.</w:t>
+      </w:r>
+    </w:p>
+    <w:p>
+      <w:pPr>
         <w:rPr>
           <w:rFonts w:ascii="Calibri" w:hAnsi="Calibri"/>
           <w:b/>
           <w:bCs/>
           <w:color w:val="000000"/>
         </w:rPr>
-        <w:t>Task 4 – On Your Own – A Vending Machine</w:t>
-      </w:r>
+      </w:pPr>
+      <w:r>
+        <w:rPr>
+          <w:rFonts w:ascii="Calibri" w:hAnsi="Calibri"/>
+          <w:b/>
+          <w:bCs/>
+          <w:color w:val="000000"/>
+        </w:rPr>
+        <w:t>Task5 – Summing it All Up</w:t>
+      </w:r>
+    </w:p>
+    <w:p>
+      <w:pPr>
+        <w:numPr>
+          <w:ilvl w:val="0"/>
+          <w:numId w:val="2"/>
+        </w:numPr>
+        <w:autoSpaceDE w:val="0"/>
+        <w:autoSpaceDN w:val="0"/>
+        <w:adjustRightInd w:val="0"/>
+        <w:spacing w:after="0" w:line="240" w:lineRule="auto"/>
+        <w:jc w:val="both"/>
+        <w:rPr>
+          <w:rFonts w:ascii="Calibri" w:hAnsi="Calibri"/>
+          <w:b/>
+          <w:bCs/>
+          <w:color w:val="000000"/>
+        </w:rPr>
+      </w:pPr>
+      <w:r>
+        <w:rPr>
+          <w:rFonts w:ascii="Calibri" w:hAnsi="Calibri"/>
+          <w:b/>
+          <w:bCs/>
+          <w:color w:val="000000"/>
+        </w:rPr>
+        <w:t>A description (2-3 paragraphs) of what you learned from this project (particularly Task 4)</w:t>
+      </w:r>
+    </w:p>
+    <w:p>
+      <w:pPr>
+        <w:autoSpaceDE w:val="0"/>
+        <w:autoSpaceDN w:val="0"/>
+        <w:adjustRightInd w:val="0"/>
+        <w:spacing w:after="0" w:line="240" w:lineRule="auto"/>
+        <w:ind w:firstLine="360"/>
+        <w:jc w:val="both"/>
+        <w:rPr>
+          <w:rFonts w:ascii="Calibri" w:hAnsi="Calibri"/>
+          <w:bCs/>
+          <w:color w:val="000000"/>
+        </w:rPr>
+      </w:pPr>
+      <w:r>
+        <w:rPr>
+          <w:rFonts w:ascii="Calibri" w:hAnsi="Calibri"/>
+          <w:bCs/>
+          <w:color w:val="000000"/>
+        </w:rPr>
+        <w:t xml:space="preserve">Developing JUnit </w:t>
+      </w:r>
+      <w:r>
+        <w:rPr>
+          <w:rFonts w:ascii="Calibri" w:hAnsi="Calibri"/>
+          <w:bCs/>
+          <w:color w:val="000000"/>
+        </w:rPr>
+        <w:t>test cases can be cumbersome as you have to think what you want to test against,</w:t>
+      </w:r>
+      <w:r>
+        <w:rPr>
+          <w:rFonts w:ascii="Calibri" w:hAnsi="Calibri"/>
+          <w:bCs/>
+          <w:color w:val="000000"/>
+        </w:rPr>
+        <w:t xml:space="preserve"> in which</w:t>
+      </w:r>
+      <w:r>
+        <w:rPr>
+          <w:rFonts w:ascii="Calibri" w:hAnsi="Calibri"/>
+          <w:bCs/>
+          <w:color w:val="000000"/>
+        </w:rPr>
+        <w:t xml:space="preserve"> you have to develop cases that would test for expected results versus actual</w:t>
+      </w:r>
+      <w:r>
+        <w:rPr>
+          <w:rFonts w:ascii="Calibri" w:hAnsi="Calibri"/>
+          <w:bCs/>
+          <w:color w:val="000000"/>
+        </w:rPr>
+        <w:t xml:space="preserve"> results to ensure the expected results are what is returned</w:t>
+      </w:r>
+      <w:r>
+        <w:rPr>
+          <w:rFonts w:ascii="Calibri" w:hAnsi="Calibri"/>
+          <w:bCs/>
+          <w:color w:val="000000"/>
+        </w:rPr>
+        <w:t xml:space="preserve"> by the application</w:t>
+      </w:r>
+      <w:r>
+        <w:rPr>
+          <w:rFonts w:ascii="Calibri" w:hAnsi="Calibri"/>
+          <w:bCs/>
+          <w:color w:val="000000"/>
+        </w:rPr>
+        <w:t>.</w:t>
+      </w:r>
+      <w:r>
+        <w:rPr>
+          <w:rFonts w:ascii="Calibri" w:hAnsi="Calibri"/>
+          <w:bCs/>
+          <w:color w:val="000000"/>
+        </w:rPr>
+        <w:t xml:space="preserve"> In this project, we learned that as you develop unit test cases using JUnit, it can assist with improving the source code by making the application more robust and actually assist with improving your code.</w:t>
+      </w:r>
+      <w:r>
+        <w:rPr>
+          <w:rFonts w:ascii="Calibri" w:hAnsi="Calibri"/>
+          <w:bCs/>
+          <w:color w:val="000000"/>
+        </w:rPr>
+        <w:t xml:space="preserve"> While developing the unit test cases, we focused on the preconditions that we wanted to test for and what the expected results would be and this in turned helped us with the design of our source code for the Vending machine. As we started developing the unit test cases, we saw that we began refactoring and improving our initial source code. </w:t>
+      </w:r>
+    </w:p>
+    <w:p>
+      <w:pPr>
+        <w:autoSpaceDE w:val="0"/>
+        <w:autoSpaceDN w:val="0"/>
+        <w:adjustRightInd w:val="0"/>
+        <w:spacing w:after="0" w:line="240" w:lineRule="auto"/>
+        <w:jc w:val="both"/>
+        <w:rPr>
+          <w:rFonts w:ascii="Calibri" w:hAnsi="Calibri"/>
+          <w:bCs/>
+          <w:color w:val="000000"/>
+        </w:rPr>
+      </w:pPr>
+    </w:p>
+    <w:p>
+      <w:pPr>
+        <w:numPr>
+          <w:ilvl w:val="0"/>
+          <w:numId w:val="1"/>
+        </w:numPr>
+        <w:autoSpaceDE w:val="0"/>
+        <w:autoSpaceDN w:val="0"/>
+        <w:adjustRightInd w:val="0"/>
+        <w:spacing w:after="0" w:line="240" w:lineRule="auto"/>
+        <w:jc w:val="both"/>
+        <w:rPr>
+          <w:rFonts w:ascii="Calibri" w:hAnsi="Calibri"/>
+          <w:b/>
+          <w:bCs/>
+          <w:color w:val="000000"/>
+        </w:rPr>
+      </w:pPr>
+      <w:r>
+        <w:rPr>
+          <w:rFonts w:ascii="Calibri" w:hAnsi="Calibri"/>
+          <w:b/>
+          <w:bCs/>
+          <w:color w:val="000000"/>
+        </w:rPr>
+        <w:t>A description (2-3 paragraphs) of what you liked and didn’t like about JUnit’s support for unit testing</w:t>
+      </w:r>
+    </w:p>
+    <w:p>
+      <w:pPr>
+        <w:rPr>
+          <w:rFonts w:ascii="Calibri" w:hAnsi="Calibri"/>
+          <w:bCs/>
+          <w:color w:val="000000"/>
+        </w:rPr>
+      </w:pPr>
+    </w:p>
+    <w:p>
+      <w:pPr>
+        <w:ind w:firstLine="360"/>
+        <w:rPr>
+          <w:rFonts w:ascii="Calibri" w:hAnsi="Calibri"/>
+          <w:bCs/>
+          <w:color w:val="000000"/>
+        </w:rPr>
+      </w:pPr>
+      <w:r>
+        <w:rPr>
+          <w:rFonts w:ascii="Calibri" w:hAnsi="Calibri"/>
+          <w:bCs/>
+          <w:color w:val="000000"/>
+        </w:rPr>
+        <w:t>There are some limitations in what JUnit can and cannot do</w:t>
+      </w:r>
+      <w:r>
+        <w:rPr>
+          <w:rFonts w:ascii="Calibri" w:hAnsi="Calibri"/>
+          <w:bCs/>
+          <w:color w:val="000000"/>
+        </w:rPr>
+        <w:t xml:space="preserve"> with regards to unit testing</w:t>
+      </w:r>
+      <w:r>
+        <w:rPr>
+          <w:rFonts w:ascii="Calibri" w:hAnsi="Calibri"/>
+          <w:bCs/>
+          <w:color w:val="000000"/>
+        </w:rPr>
+        <w:t xml:space="preserve"> based upon the type of test cases it is set for. </w:t>
+      </w:r>
+      <w:r>
+        <w:rPr>
+          <w:rFonts w:ascii="Calibri" w:hAnsi="Calibri"/>
+          <w:bCs/>
+          <w:color w:val="000000"/>
+        </w:rPr>
+        <w:t>JUnit does not check each method</w:t>
+      </w:r>
+      <w:r>
+        <w:rPr>
+          <w:rFonts w:ascii="Calibri" w:hAnsi="Calibri"/>
+          <w:bCs/>
+          <w:color w:val="000000"/>
+        </w:rPr>
+        <w:t xml:space="preserve"> developed in a class because </w:t>
+      </w:r>
+      <w:r>
+        <w:rPr>
+          <w:rFonts w:ascii="Calibri" w:hAnsi="Calibri"/>
+          <w:bCs/>
+          <w:color w:val="000000"/>
+        </w:rPr>
+        <w:t>JUnit testing only test for what the developer develops</w:t>
+      </w:r>
+      <w:r>
+        <w:rPr>
+          <w:rFonts w:ascii="Calibri" w:hAnsi="Calibri"/>
+          <w:bCs/>
+          <w:color w:val="000000"/>
+        </w:rPr>
+        <w:t xml:space="preserve"> the test case for it to test against.</w:t>
+      </w:r>
+      <w:r>
+        <w:rPr>
+          <w:rFonts w:ascii="Calibri" w:hAnsi="Calibri"/>
+          <w:bCs/>
+          <w:color w:val="000000"/>
+        </w:rPr>
+        <w:t xml:space="preserve"> The preconditions </w:t>
+      </w:r>
+      <w:r>
+        <w:rPr>
+          <w:rFonts w:ascii="Calibri" w:hAnsi="Calibri"/>
+          <w:bCs/>
+          <w:color w:val="000000"/>
+        </w:rPr>
+        <w:t>are set for the unit tests, therefore the JU</w:t>
+      </w:r>
+      <w:r>
+        <w:rPr>
+          <w:rFonts w:ascii="Calibri" w:hAnsi="Calibri"/>
+          <w:bCs/>
+          <w:color w:val="000000"/>
+        </w:rPr>
+        <w:t>nit test cases does not test for preconditions that were not anticipated.</w:t>
+      </w:r>
+      <w:r>
+        <w:rPr>
+          <w:rFonts w:ascii="Calibri" w:hAnsi="Calibri"/>
+          <w:bCs/>
+          <w:color w:val="000000"/>
+        </w:rPr>
+        <w:t xml:space="preserve"> When we ra</w:t>
+      </w:r>
+      <w:r>
+        <w:rPr>
+          <w:rFonts w:ascii="Calibri" w:hAnsi="Calibri"/>
+          <w:bCs/>
+          <w:color w:val="000000"/>
+        </w:rPr>
+        <w:t xml:space="preserve">n the JUnit test </w:t>
+      </w:r>
+      <w:r>
+        <w:rPr>
+          <w:rFonts w:ascii="Calibri" w:hAnsi="Calibri"/>
+          <w:bCs/>
+          <w:color w:val="000000"/>
+        </w:rPr>
+        <w:t>cases and it successfully passed and there we</w:t>
+      </w:r>
+      <w:r>
+        <w:rPr>
+          <w:rFonts w:ascii="Calibri" w:hAnsi="Calibri"/>
+          <w:bCs/>
+          <w:color w:val="000000"/>
+        </w:rPr>
+        <w:t>re no</w:t>
+      </w:r>
+      <w:r>
+        <w:rPr>
+          <w:rFonts w:ascii="Calibri" w:hAnsi="Calibri"/>
+          <w:bCs/>
+          <w:color w:val="000000"/>
+        </w:rPr>
+        <w:t xml:space="preserve"> errors found</w:t>
+      </w:r>
+      <w:r>
+        <w:rPr>
+          <w:rFonts w:ascii="Calibri" w:hAnsi="Calibri"/>
+          <w:bCs/>
+          <w:color w:val="000000"/>
+        </w:rPr>
+        <w:t xml:space="preserve">, </w:t>
+      </w:r>
+      <w:r>
+        <w:rPr>
+          <w:rFonts w:ascii="Calibri" w:hAnsi="Calibri"/>
+          <w:bCs/>
+          <w:color w:val="000000"/>
+        </w:rPr>
+        <w:t>we mad</w:t>
+      </w:r>
+      <w:r>
+        <w:rPr>
+          <w:rFonts w:ascii="Calibri" w:hAnsi="Calibri"/>
+          <w:bCs/>
+          <w:color w:val="000000"/>
+        </w:rPr>
+        <w:t>e the assumption</w:t>
+      </w:r>
+      <w:r>
+        <w:rPr>
+          <w:rFonts w:ascii="Calibri" w:hAnsi="Calibri"/>
+          <w:bCs/>
+          <w:color w:val="000000"/>
+        </w:rPr>
+        <w:t xml:space="preserve"> that everything was</w:t>
+      </w:r>
+      <w:r>
+        <w:rPr>
+          <w:rFonts w:ascii="Calibri" w:hAnsi="Calibri"/>
+          <w:bCs/>
+          <w:color w:val="000000"/>
+        </w:rPr>
+        <w:t xml:space="preserve"> writte</w:t>
+      </w:r>
+      <w:r>
+        <w:rPr>
+          <w:rFonts w:ascii="Calibri" w:hAnsi="Calibri"/>
+          <w:bCs/>
+          <w:color w:val="000000"/>
+        </w:rPr>
+        <w:t>n</w:t>
+      </w:r>
+      <w:r>
+        <w:rPr>
+          <w:rFonts w:ascii="Calibri" w:hAnsi="Calibri"/>
+          <w:bCs/>
+          <w:color w:val="000000"/>
+        </w:rPr>
+        <w:t xml:space="preserve"> correctly</w:t>
+      </w:r>
+      <w:r>
+        <w:rPr>
+          <w:rFonts w:ascii="Calibri" w:hAnsi="Calibri"/>
+          <w:bCs/>
+          <w:color w:val="000000"/>
+        </w:rPr>
+        <w:t xml:space="preserve"> and there were no issues in the source code.</w:t>
+      </w:r>
+      <w:r>
+        <w:rPr>
+          <w:rFonts w:ascii="Calibri" w:hAnsi="Calibri"/>
+          <w:bCs/>
+          <w:color w:val="000000"/>
+        </w:rPr>
+        <w:t xml:space="preserve"> However, there could potentially be improvement made to the code.</w:t>
+      </w:r>
+    </w:p>
+    <w:p>
+      <w:pPr>
+        <w:ind w:firstLine="360"/>
+        <w:rPr>
+          <w:rFonts w:ascii="Calibri" w:hAnsi="Calibri"/>
+          <w:bCs/>
+          <w:color w:val="000000"/>
+        </w:rPr>
+      </w:pPr>
+      <w:r>
+        <w:rPr>
+          <w:rFonts w:ascii="Calibri" w:hAnsi="Calibri"/>
+          <w:bCs/>
+          <w:color w:val="000000"/>
+        </w:rPr>
+        <w:t>Although, JUnit can be utilized to test individual components of the source code, it is most helpful when used to test the application as a whole rather than just testing the individual components. To ensure that the application ran as expect</w:t>
+      </w:r>
+      <w:r>
+        <w:rPr>
+          <w:rFonts w:ascii="Calibri" w:hAnsi="Calibri"/>
+          <w:bCs/>
+          <w:color w:val="000000"/>
+        </w:rPr>
+        <w:t>ed the individual components had</w:t>
+      </w:r>
+      <w:r>
+        <w:rPr>
+          <w:rFonts w:ascii="Calibri" w:hAnsi="Calibri"/>
+          <w:bCs/>
+          <w:color w:val="000000"/>
+        </w:rPr>
+        <w:t xml:space="preserve"> to work together so generating a JUnit test c</w:t>
+      </w:r>
+      <w:r>
+        <w:rPr>
+          <w:rFonts w:ascii="Calibri" w:hAnsi="Calibri"/>
+          <w:bCs/>
+          <w:color w:val="000000"/>
+        </w:rPr>
+        <w:t>ase that tests the entire application was</w:t>
+      </w:r>
+      <w:r>
+        <w:rPr>
+          <w:rFonts w:ascii="Calibri" w:hAnsi="Calibri"/>
+          <w:bCs/>
+          <w:color w:val="000000"/>
+        </w:rPr>
+        <w:t xml:space="preserve"> beneficial for identifying bugs.</w:t>
+      </w:r>
+    </w:p>
+    <w:p>
+      <w:pPr>
+        <w:ind w:firstLine="360"/>
+        <w:rPr>
+          <w:rFonts w:ascii="Calibri" w:hAnsi="Calibri"/>
+          <w:bCs/>
+          <w:color w:val="000000"/>
+        </w:rPr>
+      </w:pPr>
     </w:p>
     <w:p>
       <w:pPr>
@@ -1585,6 +3865,279 @@
     </w:sectPr>
   </w:body>
 </w:document>
+</file>
+
+<file path=word/numbering.xml><?xml version="1.0" encoding="utf-8"?>
+<w:numbering xmlns:wpc="http://schemas.microsoft.com/office/word/2010/wordprocessingCanvas" xmlns:mc="http://schemas.openxmlformats.org/markup-compatibility/2006" xmlns:o="urn:schemas-microsoft-com:office:office" xmlns:r="http://schemas.openxmlformats.org/officeDocument/2006/relationships" xmlns:m="http://schemas.openxmlformats.org/officeDocument/2006/math" xmlns:v="urn:schemas-microsoft-com:vml" xmlns:wp14="http://schemas.microsoft.com/office/word/2010/wordprocessingDrawing" xmlns:wp="http://schemas.openxmlformats.org/drawingml/2006/wordprocessingDrawing" xmlns:w10="urn:schemas-microsoft-com:office:word" xmlns:w="http://schemas.openxmlformats.org/wordprocessingml/2006/main" xmlns:w14="http://schemas.microsoft.com/office/word/2010/wordml" xmlns:w15="http://schemas.microsoft.com/office/word/2012/wordml" xmlns:wpg="http://schemas.microsoft.com/office/word/2010/wordprocessingGroup" xmlns:wpi="http://schemas.microsoft.com/office/word/2010/wordprocessingInk" xmlns:wne="http://schemas.microsoft.com/office/word/2006/wordml" xmlns:wps="http://schemas.microsoft.com/office/word/2010/wordprocessingShape" mc:Ignorable="w14 w15 wp14">
+  <w:abstractNum w:abstractNumId="0" w15:restartNumberingAfterBreak="0">
+    <w:nsid w:val="2DE42D03"/>
+    <w:multiLevelType w:val="hybridMultilevel"/>
+    <w:tmpl w:val="EAC89FA8"/>
+    <w:lvl w:ilvl="0" w:tplc="04090001">
+      <w:start w:val="1"/>
+      <w:numFmt w:val="bullet"/>
+      <w:lvlText w:val=""/>
+      <w:lvlJc w:val="left"/>
+      <w:pPr>
+        <w:ind w:left="720" w:hanging="360"/>
+      </w:pPr>
+      <w:rPr>
+        <w:rFonts w:ascii="Symbol" w:hAnsi="Symbol" w:hint="default"/>
+      </w:rPr>
+    </w:lvl>
+    <w:lvl w:ilvl="1" w:tplc="04090003" w:tentative="1">
+      <w:start w:val="1"/>
+      <w:numFmt w:val="bullet"/>
+      <w:lvlText w:val="o"/>
+      <w:lvlJc w:val="left"/>
+      <w:pPr>
+        <w:ind w:left="1440" w:hanging="360"/>
+      </w:pPr>
+      <w:rPr>
+        <w:rFonts w:ascii="Courier New" w:hAnsi="Courier New" w:cs="Courier New" w:hint="default"/>
+      </w:rPr>
+    </w:lvl>
+    <w:lvl w:ilvl="2" w:tplc="04090005" w:tentative="1">
+      <w:start w:val="1"/>
+      <w:numFmt w:val="bullet"/>
+      <w:lvlText w:val=""/>
+      <w:lvlJc w:val="left"/>
+      <w:pPr>
+        <w:ind w:left="2160" w:hanging="360"/>
+      </w:pPr>
+      <w:rPr>
+        <w:rFonts w:ascii="Wingdings" w:hAnsi="Wingdings" w:hint="default"/>
+      </w:rPr>
+    </w:lvl>
+    <w:lvl w:ilvl="3" w:tplc="04090001" w:tentative="1">
+      <w:start w:val="1"/>
+      <w:numFmt w:val="bullet"/>
+      <w:lvlText w:val=""/>
+      <w:lvlJc w:val="left"/>
+      <w:pPr>
+        <w:ind w:left="2880" w:hanging="360"/>
+      </w:pPr>
+      <w:rPr>
+        <w:rFonts w:ascii="Symbol" w:hAnsi="Symbol" w:hint="default"/>
+      </w:rPr>
+    </w:lvl>
+    <w:lvl w:ilvl="4" w:tplc="04090003" w:tentative="1">
+      <w:start w:val="1"/>
+      <w:numFmt w:val="bullet"/>
+      <w:lvlText w:val="o"/>
+      <w:lvlJc w:val="left"/>
+      <w:pPr>
+        <w:ind w:left="3600" w:hanging="360"/>
+      </w:pPr>
+      <w:rPr>
+        <w:rFonts w:ascii="Courier New" w:hAnsi="Courier New" w:cs="Courier New" w:hint="default"/>
+      </w:rPr>
+    </w:lvl>
+    <w:lvl w:ilvl="5" w:tplc="04090005" w:tentative="1">
+      <w:start w:val="1"/>
+      <w:numFmt w:val="bullet"/>
+      <w:lvlText w:val=""/>
+      <w:lvlJc w:val="left"/>
+      <w:pPr>
+        <w:ind w:left="4320" w:hanging="360"/>
+      </w:pPr>
+      <w:rPr>
+        <w:rFonts w:ascii="Wingdings" w:hAnsi="Wingdings" w:hint="default"/>
+      </w:rPr>
+    </w:lvl>
+    <w:lvl w:ilvl="6" w:tplc="04090001" w:tentative="1">
+      <w:start w:val="1"/>
+      <w:numFmt w:val="bullet"/>
+      <w:lvlText w:val=""/>
+      <w:lvlJc w:val="left"/>
+      <w:pPr>
+        <w:ind w:left="5040" w:hanging="360"/>
+      </w:pPr>
+      <w:rPr>
+        <w:rFonts w:ascii="Symbol" w:hAnsi="Symbol" w:hint="default"/>
+      </w:rPr>
+    </w:lvl>
+    <w:lvl w:ilvl="7" w:tplc="04090003" w:tentative="1">
+      <w:start w:val="1"/>
+      <w:numFmt w:val="bullet"/>
+      <w:lvlText w:val="o"/>
+      <w:lvlJc w:val="left"/>
+      <w:pPr>
+        <w:ind w:left="5760" w:hanging="360"/>
+      </w:pPr>
+      <w:rPr>
+        <w:rFonts w:ascii="Courier New" w:hAnsi="Courier New" w:cs="Courier New" w:hint="default"/>
+      </w:rPr>
+    </w:lvl>
+    <w:lvl w:ilvl="8" w:tplc="04090005" w:tentative="1">
+      <w:start w:val="1"/>
+      <w:numFmt w:val="bullet"/>
+      <w:lvlText w:val=""/>
+      <w:lvlJc w:val="left"/>
+      <w:pPr>
+        <w:ind w:left="6480" w:hanging="360"/>
+      </w:pPr>
+      <w:rPr>
+        <w:rFonts w:ascii="Wingdings" w:hAnsi="Wingdings" w:hint="default"/>
+      </w:rPr>
+    </w:lvl>
+  </w:abstractNum>
+  <w:abstractNum w:abstractNumId="1" w15:restartNumberingAfterBreak="0">
+    <w:nsid w:val="49F0319A"/>
+    <w:multiLevelType w:val="multilevel"/>
+    <w:tmpl w:val="AB101C90"/>
+    <w:lvl w:ilvl="0">
+      <w:start w:val="1"/>
+      <w:numFmt w:val="bullet"/>
+      <w:lvlText w:val=""/>
+      <w:lvlJc w:val="left"/>
+      <w:pPr>
+        <w:tabs>
+          <w:tab w:val="num" w:pos="720"/>
+        </w:tabs>
+        <w:ind w:left="720" w:hanging="360"/>
+      </w:pPr>
+      <w:rPr>
+        <w:rFonts w:ascii="Symbol" w:hAnsi="Symbol" w:hint="default"/>
+        <w:sz w:val="20"/>
+      </w:rPr>
+    </w:lvl>
+    <w:lvl w:ilvl="1">
+      <w:start w:val="1"/>
+      <w:numFmt w:val="bullet"/>
+      <w:lvlText w:val="o"/>
+      <w:lvlJc w:val="left"/>
+      <w:pPr>
+        <w:tabs>
+          <w:tab w:val="num" w:pos="1440"/>
+        </w:tabs>
+        <w:ind w:left="1440" w:hanging="360"/>
+      </w:pPr>
+      <w:rPr>
+        <w:rFonts w:ascii="Courier New" w:hAnsi="Courier New" w:hint="default"/>
+        <w:sz w:val="20"/>
+      </w:rPr>
+    </w:lvl>
+    <w:lvl w:ilvl="2" w:tentative="1">
+      <w:start w:val="1"/>
+      <w:numFmt w:val="bullet"/>
+      <w:lvlText w:val=""/>
+      <w:lvlJc w:val="left"/>
+      <w:pPr>
+        <w:tabs>
+          <w:tab w:val="num" w:pos="2160"/>
+        </w:tabs>
+        <w:ind w:left="2160" w:hanging="360"/>
+      </w:pPr>
+      <w:rPr>
+        <w:rFonts w:ascii="Wingdings" w:hAnsi="Wingdings" w:hint="default"/>
+        <w:sz w:val="20"/>
+      </w:rPr>
+    </w:lvl>
+    <w:lvl w:ilvl="3" w:tentative="1">
+      <w:start w:val="1"/>
+      <w:numFmt w:val="bullet"/>
+      <w:lvlText w:val=""/>
+      <w:lvlJc w:val="left"/>
+      <w:pPr>
+        <w:tabs>
+          <w:tab w:val="num" w:pos="2880"/>
+        </w:tabs>
+        <w:ind w:left="2880" w:hanging="360"/>
+      </w:pPr>
+      <w:rPr>
+        <w:rFonts w:ascii="Wingdings" w:hAnsi="Wingdings" w:hint="default"/>
+        <w:sz w:val="20"/>
+      </w:rPr>
+    </w:lvl>
+    <w:lvl w:ilvl="4" w:tentative="1">
+      <w:start w:val="1"/>
+      <w:numFmt w:val="bullet"/>
+      <w:lvlText w:val=""/>
+      <w:lvlJc w:val="left"/>
+      <w:pPr>
+        <w:tabs>
+          <w:tab w:val="num" w:pos="3600"/>
+        </w:tabs>
+        <w:ind w:left="3600" w:hanging="360"/>
+      </w:pPr>
+      <w:rPr>
+        <w:rFonts w:ascii="Wingdings" w:hAnsi="Wingdings" w:hint="default"/>
+        <w:sz w:val="20"/>
+      </w:rPr>
+    </w:lvl>
+    <w:lvl w:ilvl="5" w:tentative="1">
+      <w:start w:val="1"/>
+      <w:numFmt w:val="bullet"/>
+      <w:lvlText w:val=""/>
+      <w:lvlJc w:val="left"/>
+      <w:pPr>
+        <w:tabs>
+          <w:tab w:val="num" w:pos="4320"/>
+        </w:tabs>
+        <w:ind w:left="4320" w:hanging="360"/>
+      </w:pPr>
+      <w:rPr>
+        <w:rFonts w:ascii="Wingdings" w:hAnsi="Wingdings" w:hint="default"/>
+        <w:sz w:val="20"/>
+      </w:rPr>
+    </w:lvl>
+    <w:lvl w:ilvl="6" w:tentative="1">
+      <w:start w:val="1"/>
+      <w:numFmt w:val="bullet"/>
+      <w:lvlText w:val=""/>
+      <w:lvlJc w:val="left"/>
+      <w:pPr>
+        <w:tabs>
+          <w:tab w:val="num" w:pos="5040"/>
+        </w:tabs>
+        <w:ind w:left="5040" w:hanging="360"/>
+      </w:pPr>
+      <w:rPr>
+        <w:rFonts w:ascii="Wingdings" w:hAnsi="Wingdings" w:hint="default"/>
+        <w:sz w:val="20"/>
+      </w:rPr>
+    </w:lvl>
+    <w:lvl w:ilvl="7" w:tentative="1">
+      <w:start w:val="1"/>
+      <w:numFmt w:val="bullet"/>
+      <w:lvlText w:val=""/>
+      <w:lvlJc w:val="left"/>
+      <w:pPr>
+        <w:tabs>
+          <w:tab w:val="num" w:pos="5760"/>
+        </w:tabs>
+        <w:ind w:left="5760" w:hanging="360"/>
+      </w:pPr>
+      <w:rPr>
+        <w:rFonts w:ascii="Wingdings" w:hAnsi="Wingdings" w:hint="default"/>
+        <w:sz w:val="20"/>
+      </w:rPr>
+    </w:lvl>
+    <w:lvl w:ilvl="8" w:tentative="1">
+      <w:start w:val="1"/>
+      <w:numFmt w:val="bullet"/>
+      <w:lvlText w:val=""/>
+      <w:lvlJc w:val="left"/>
+      <w:pPr>
+        <w:tabs>
+          <w:tab w:val="num" w:pos="6480"/>
+        </w:tabs>
+        <w:ind w:left="6480" w:hanging="360"/>
+      </w:pPr>
+      <w:rPr>
+        <w:rFonts w:ascii="Wingdings" w:hAnsi="Wingdings" w:hint="default"/>
+        <w:sz w:val="20"/>
+      </w:rPr>
+    </w:lvl>
+  </w:abstractNum>
+  <w:num w:numId="1">
+    <w:abstractNumId w:val="0"/>
+  </w:num>
+  <w:num w:numId="2">
+    <w:abstractNumId w:val="1"/>
+  </w:num>
+</w:numbering>
 </file>
 
 <file path=word/styles.xml><?xml version="1.0" encoding="utf-8"?>
@@ -2009,6 +4562,59 @@
     <w:semiHidden/>
     <w:unhideWhenUsed/>
   </w:style>
+  <w:style w:type="paragraph" w:styleId="HTMLPreformatted">
+    <w:name w:val="HTML Preformatted"/>
+    <w:basedOn w:val="Normal"/>
+    <w:link w:val="HTMLPreformattedChar"/>
+    <w:uiPriority w:val="99"/>
+    <w:semiHidden/>
+    <w:unhideWhenUsed/>
+    <w:rsid w:val="00C54DD4"/>
+    <w:pPr>
+      <w:tabs>
+        <w:tab w:val="left" w:pos="916"/>
+        <w:tab w:val="left" w:pos="1832"/>
+        <w:tab w:val="left" w:pos="2748"/>
+        <w:tab w:val="left" w:pos="3664"/>
+        <w:tab w:val="left" w:pos="4580"/>
+        <w:tab w:val="left" w:pos="5496"/>
+        <w:tab w:val="left" w:pos="6412"/>
+        <w:tab w:val="left" w:pos="7328"/>
+        <w:tab w:val="left" w:pos="8244"/>
+        <w:tab w:val="left" w:pos="9160"/>
+        <w:tab w:val="left" w:pos="10076"/>
+        <w:tab w:val="left" w:pos="10992"/>
+        <w:tab w:val="left" w:pos="11908"/>
+        <w:tab w:val="left" w:pos="12824"/>
+        <w:tab w:val="left" w:pos="13740"/>
+        <w:tab w:val="left" w:pos="14656"/>
+      </w:tabs>
+      <w:spacing w:after="0" w:line="240" w:lineRule="auto"/>
+    </w:pPr>
+    <w:rPr>
+      <w:rFonts w:ascii="Courier New" w:eastAsia="Times New Roman" w:hAnsi="Courier New" w:cs="Courier New"/>
+      <w:sz w:val="20"/>
+      <w:szCs w:val="20"/>
+    </w:rPr>
+  </w:style>
+  <w:style w:type="character" w:customStyle="1" w:styleId="HTMLPreformattedChar">
+    <w:name w:val="HTML Preformatted Char"/>
+    <w:basedOn w:val="DefaultParagraphFont"/>
+    <w:link w:val="HTMLPreformatted"/>
+    <w:uiPriority w:val="99"/>
+    <w:semiHidden/>
+    <w:rsid w:val="00C54DD4"/>
+    <w:rPr>
+      <w:rFonts w:ascii="Courier New" w:eastAsia="Times New Roman" w:hAnsi="Courier New" w:cs="Courier New"/>
+      <w:sz w:val="20"/>
+      <w:szCs w:val="20"/>
+    </w:rPr>
+  </w:style>
+  <w:style w:type="character" w:customStyle="1" w:styleId="blob-code-inner">
+    <w:name w:val="blob-code-inner"/>
+    <w:basedOn w:val="DefaultParagraphFont"/>
+    <w:rsid w:val="00C61E51"/>
+  </w:style>
 </w:styles>
 </file>
 

</xml_diff>